<commit_message>
Added Coverdale to Ps 36-38
</commit_message>
<xml_diff>
--- a/Psalms/037.docx
+++ b/Psalms/037.docx
@@ -1,6 +1,6 @@
 
 <file path=word/document.xml><?xml version="1.0" encoding="utf-8"?>
-<w:document xmlns:wpc="http://schemas.microsoft.com/office/word/2010/wordprocessingCanvas" xmlns:mo="http://schemas.microsoft.com/office/mac/office/2008/main" xmlns:mc="http://schemas.openxmlformats.org/markup-compatibility/2006" xmlns:mv="urn:schemas-microsoft-com:mac:vml" xmlns:o="urn:schemas-microsoft-com:office:office" xmlns:r="http://schemas.openxmlformats.org/officeDocument/2006/relationships" xmlns:m="http://schemas.openxmlformats.org/officeDocument/2006/math" xmlns:v="urn:schemas-microsoft-com:vml" xmlns:wp14="http://schemas.microsoft.com/office/word/2010/wordprocessingDrawing" xmlns:wp="http://schemas.openxmlformats.org/drawingml/2006/wordprocessingDrawing" xmlns:w10="urn:schemas-microsoft-com:office:word" xmlns:w="http://schemas.openxmlformats.org/wordprocessingml/2006/main" xmlns:w14="http://schemas.microsoft.com/office/word/2010/wordml" xmlns:w15="http://schemas.microsoft.com/office/word/2012/wordml" xmlns:wpg="http://schemas.microsoft.com/office/word/2010/wordprocessingGroup" xmlns:wpi="http://schemas.microsoft.com/office/word/2010/wordprocessingInk" xmlns:wne="http://schemas.microsoft.com/office/word/2006/wordml" xmlns:wps="http://schemas.microsoft.com/office/word/2010/wordprocessingShape" mc:Ignorable="w14 w15 wp14">
+<w:document xmlns:wpc="http://schemas.microsoft.com/office/word/2010/wordprocessingCanvas" xmlns:cx="http://schemas.microsoft.com/office/drawing/2014/chartex" xmlns:cx1="http://schemas.microsoft.com/office/drawing/2015/9/8/chartex" xmlns:cx2="http://schemas.microsoft.com/office/drawing/2015/10/21/chartex" xmlns:cx3="http://schemas.microsoft.com/office/drawing/2016/5/9/chartex" xmlns:cx4="http://schemas.microsoft.com/office/drawing/2016/5/10/chartex" xmlns:cx5="http://schemas.microsoft.com/office/drawing/2016/5/11/chartex" xmlns:cx6="http://schemas.microsoft.com/office/drawing/2016/5/12/chartex" xmlns:cx7="http://schemas.microsoft.com/office/drawing/2016/5/13/chartex" xmlns:cx8="http://schemas.microsoft.com/office/drawing/2016/5/14/chartex" xmlns:mc="http://schemas.openxmlformats.org/markup-compatibility/2006" xmlns:aink="http://schemas.microsoft.com/office/drawing/2016/ink" xmlns:am3d="http://schemas.microsoft.com/office/drawing/2017/model3d" xmlns:o="urn:schemas-microsoft-com:office:office" xmlns:r="http://schemas.openxmlformats.org/officeDocument/2006/relationships" xmlns:m="http://schemas.openxmlformats.org/officeDocument/2006/math" xmlns:v="urn:schemas-microsoft-com:vml" xmlns:wp14="http://schemas.microsoft.com/office/word/2010/wordprocessingDrawing" xmlns:wp="http://schemas.openxmlformats.org/drawingml/2006/wordprocessingDrawing" xmlns:w10="urn:schemas-microsoft-com:office:word" xmlns:w="http://schemas.openxmlformats.org/wordprocessingml/2006/main" xmlns:w14="http://schemas.microsoft.com/office/word/2010/wordml" xmlns:w15="http://schemas.microsoft.com/office/word/2012/wordml" xmlns:w16cid="http://schemas.microsoft.com/office/word/2016/wordml/cid" xmlns:w16se="http://schemas.microsoft.com/office/word/2015/wordml/symex" xmlns:wpg="http://schemas.microsoft.com/office/word/2010/wordprocessingGroup" xmlns:wpi="http://schemas.microsoft.com/office/word/2010/wordprocessingInk" xmlns:wne="http://schemas.microsoft.com/office/word/2006/wordml" xmlns:wps="http://schemas.microsoft.com/office/word/2010/wordprocessingShape" mc:Ignorable="w14 w15 w16se w16cid wp14">
   <w:body>
     <w:p>
       <w:pPr>
@@ -24,19 +24,19 @@
         <w:tblLook w:val="0420" w:firstRow="1" w:lastRow="0" w:firstColumn="0" w:lastColumn="0" w:noHBand="0" w:noVBand="1"/>
       </w:tblPr>
       <w:tblGrid>
-        <w:gridCol w:w="3649"/>
-        <w:gridCol w:w="3557"/>
-        <w:gridCol w:w="3633"/>
-        <w:gridCol w:w="3569"/>
-        <w:gridCol w:w="3604"/>
-        <w:gridCol w:w="3668"/>
-        <w:gridCol w:w="3668"/>
-        <w:gridCol w:w="3668"/>
+        <w:gridCol w:w="3627"/>
+        <w:gridCol w:w="3627"/>
+        <w:gridCol w:w="3627"/>
+        <w:gridCol w:w="3627"/>
+        <w:gridCol w:w="3627"/>
+        <w:gridCol w:w="3627"/>
+        <w:gridCol w:w="3627"/>
+        <w:gridCol w:w="3627"/>
       </w:tblGrid>
       <w:tr>
         <w:tc>
           <w:tcPr>
-            <w:tcW w:w="629" w:type="pct"/>
+            <w:tcW w:w="625" w:type="pct"/>
           </w:tcPr>
           <w:p>
             <w:r>
@@ -46,7 +46,7 @@
         </w:tc>
         <w:tc>
           <w:tcPr>
-            <w:tcW w:w="613" w:type="pct"/>
+            <w:tcW w:w="625" w:type="pct"/>
           </w:tcPr>
           <w:p>
             <w:r>
@@ -56,17 +56,17 @@
         </w:tc>
         <w:tc>
           <w:tcPr>
-            <w:tcW w:w="626" w:type="pct"/>
-          </w:tcPr>
-          <w:p>
-            <w:r>
-              <w:t>AI</w:t>
-            </w:r>
-          </w:p>
-        </w:tc>
-        <w:tc>
-          <w:tcPr>
-            <w:tcW w:w="615" w:type="pct"/>
+            <w:tcW w:w="625" w:type="pct"/>
+          </w:tcPr>
+          <w:p>
+            <w:r>
+              <w:t>Coverdale</w:t>
+            </w:r>
+          </w:p>
+        </w:tc>
+        <w:tc>
+          <w:tcPr>
+            <w:tcW w:w="625" w:type="pct"/>
           </w:tcPr>
           <w:p>
             <w:r>
@@ -76,7 +76,7 @@
         </w:tc>
         <w:tc>
           <w:tcPr>
-            <w:tcW w:w="621" w:type="pct"/>
+            <w:tcW w:w="625" w:type="pct"/>
           </w:tcPr>
           <w:p>
             <w:r>
@@ -86,7 +86,7 @@
         </w:tc>
         <w:tc>
           <w:tcPr>
-            <w:tcW w:w="632" w:type="pct"/>
+            <w:tcW w:w="625" w:type="pct"/>
           </w:tcPr>
           <w:p>
             <w:r>
@@ -96,7 +96,7 @@
         </w:tc>
         <w:tc>
           <w:tcPr>
-            <w:tcW w:w="632" w:type="pct"/>
+            <w:tcW w:w="625" w:type="pct"/>
           </w:tcPr>
           <w:p>
             <w:r>
@@ -106,7 +106,7 @@
         </w:tc>
         <w:tc>
           <w:tcPr>
-            <w:tcW w:w="632" w:type="pct"/>
+            <w:tcW w:w="625" w:type="pct"/>
           </w:tcPr>
           <w:p>
             <w:r>
@@ -118,7 +118,7 @@
       <w:tr>
         <w:tc>
           <w:tcPr>
-            <w:tcW w:w="629" w:type="pct"/>
+            <w:tcW w:w="625" w:type="pct"/>
           </w:tcPr>
           <w:p>
             <w:pPr>
@@ -136,17 +136,17 @@
         </w:tc>
         <w:tc>
           <w:tcPr>
-            <w:tcW w:w="613" w:type="pct"/>
-          </w:tcPr>
-          <w:p>
-            <w:pPr>
-              <w:pStyle w:val="EngIndEnd"/>
-            </w:pPr>
-          </w:p>
-        </w:tc>
-        <w:tc>
-          <w:tcPr>
-            <w:tcW w:w="626" w:type="pct"/>
+            <w:tcW w:w="625" w:type="pct"/>
+          </w:tcPr>
+          <w:p>
+            <w:pPr>
+              <w:pStyle w:val="EngIndEnd"/>
+            </w:pPr>
+          </w:p>
+        </w:tc>
+        <w:tc>
+          <w:tcPr>
+            <w:tcW w:w="625" w:type="pct"/>
           </w:tcPr>
           <w:p>
             <w:r>
@@ -156,7 +156,7 @@
         </w:tc>
         <w:tc>
           <w:tcPr>
-            <w:tcW w:w="615" w:type="pct"/>
+            <w:tcW w:w="625" w:type="pct"/>
           </w:tcPr>
           <w:p>
             <w:r>
@@ -166,7 +166,7 @@
         </w:tc>
         <w:tc>
           <w:tcPr>
-            <w:tcW w:w="621" w:type="pct"/>
+            <w:tcW w:w="625" w:type="pct"/>
           </w:tcPr>
           <w:p>
             <w:r>
@@ -176,7 +176,7 @@
         </w:tc>
         <w:tc>
           <w:tcPr>
-            <w:tcW w:w="632" w:type="pct"/>
+            <w:tcW w:w="625" w:type="pct"/>
           </w:tcPr>
           <w:p>
             <w:pPr>
@@ -189,7 +189,7 @@
         </w:tc>
         <w:tc>
           <w:tcPr>
-            <w:tcW w:w="632" w:type="pct"/>
+            <w:tcW w:w="625" w:type="pct"/>
           </w:tcPr>
           <w:p>
             <w:pPr>
@@ -202,7 +202,7 @@
         </w:tc>
         <w:tc>
           <w:tcPr>
-            <w:tcW w:w="632" w:type="pct"/>
+            <w:tcW w:w="625" w:type="pct"/>
           </w:tcPr>
           <w:p>
             <w:pPr>
@@ -232,7 +232,7 @@
       <w:tr>
         <w:tc>
           <w:tcPr>
-            <w:tcW w:w="629" w:type="pct"/>
+            <w:tcW w:w="625" w:type="pct"/>
           </w:tcPr>
           <w:p>
             <w:pPr>
@@ -277,7 +277,7 @@
         </w:tc>
         <w:tc>
           <w:tcPr>
-            <w:tcW w:w="613" w:type="pct"/>
+            <w:tcW w:w="625" w:type="pct"/>
           </w:tcPr>
           <w:p>
             <w:pPr>
@@ -322,13 +322,22 @@
         </w:tc>
         <w:tc>
           <w:tcPr>
-            <w:tcW w:w="626" w:type="pct"/>
-          </w:tcPr>
-          <w:p/>
-        </w:tc>
-        <w:tc>
-          <w:tcPr>
-            <w:tcW w:w="615" w:type="pct"/>
+            <w:tcW w:w="625" w:type="pct"/>
+          </w:tcPr>
+          <w:p>
+            <w:r>
+              <w:t>Put me not to rebuke, O Lord, in thine anger; neither chasten</w:t>
+            </w:r>
+          </w:p>
+          <w:p>
+            <w:r>
+              <w:t>me in thy heavy displeasure,</w:t>
+            </w:r>
+          </w:p>
+        </w:tc>
+        <w:tc>
+          <w:tcPr>
+            <w:tcW w:w="625" w:type="pct"/>
           </w:tcPr>
           <w:p>
             <w:r>
@@ -338,7 +347,7 @@
         </w:tc>
         <w:tc>
           <w:tcPr>
-            <w:tcW w:w="621" w:type="pct"/>
+            <w:tcW w:w="625" w:type="pct"/>
           </w:tcPr>
           <w:p>
             <w:r>
@@ -348,7 +357,7 @@
         </w:tc>
         <w:tc>
           <w:tcPr>
-            <w:tcW w:w="632" w:type="pct"/>
+            <w:tcW w:w="625" w:type="pct"/>
           </w:tcPr>
           <w:p>
             <w:pPr>
@@ -369,7 +378,7 @@
         </w:tc>
         <w:tc>
           <w:tcPr>
-            <w:tcW w:w="632" w:type="pct"/>
+            <w:tcW w:w="625" w:type="pct"/>
           </w:tcPr>
           <w:p>
             <w:pPr>
@@ -382,7 +391,7 @@
         </w:tc>
         <w:tc>
           <w:tcPr>
-            <w:tcW w:w="632" w:type="pct"/>
+            <w:tcW w:w="625" w:type="pct"/>
           </w:tcPr>
           <w:p>
             <w:pPr>
@@ -435,7 +444,7 @@
       <w:tr>
         <w:tc>
           <w:tcPr>
-            <w:tcW w:w="629" w:type="pct"/>
+            <w:tcW w:w="625" w:type="pct"/>
           </w:tcPr>
           <w:p>
             <w:pPr>
@@ -480,7 +489,7 @@
         </w:tc>
         <w:tc>
           <w:tcPr>
-            <w:tcW w:w="613" w:type="pct"/>
+            <w:tcW w:w="625" w:type="pct"/>
           </w:tcPr>
           <w:p>
             <w:pPr>
@@ -525,13 +534,30 @@
         </w:tc>
         <w:tc>
           <w:tcPr>
-            <w:tcW w:w="626" w:type="pct"/>
-          </w:tcPr>
-          <w:p/>
-        </w:tc>
-        <w:tc>
-          <w:tcPr>
-            <w:tcW w:w="615" w:type="pct"/>
+            <w:tcW w:w="625" w:type="pct"/>
+          </w:tcPr>
+          <w:p>
+            <w:r>
+              <w:t>for thine arrows stick fast in</w:t>
+            </w:r>
+          </w:p>
+          <w:p>
+            <w:r>
+              <w:t xml:space="preserve">me, and thy hand </w:t>
+            </w:r>
+            <w:proofErr w:type="spellStart"/>
+            <w:r>
+              <w:t>presseth</w:t>
+            </w:r>
+            <w:proofErr w:type="spellEnd"/>
+            <w:r>
+              <w:t xml:space="preserve"> me sore.</w:t>
+            </w:r>
+          </w:p>
+        </w:tc>
+        <w:tc>
+          <w:tcPr>
+            <w:tcW w:w="625" w:type="pct"/>
           </w:tcPr>
           <w:p>
             <w:r>
@@ -541,17 +567,25 @@
         </w:tc>
         <w:tc>
           <w:tcPr>
-            <w:tcW w:w="621" w:type="pct"/>
-          </w:tcPr>
-          <w:p>
-            <w:r>
-              <w:t>For Thine arrows are stuck fast in me, and Thy hand presseth me sore.</w:t>
-            </w:r>
-          </w:p>
-        </w:tc>
-        <w:tc>
-          <w:tcPr>
-            <w:tcW w:w="632" w:type="pct"/>
+            <w:tcW w:w="625" w:type="pct"/>
+          </w:tcPr>
+          <w:p>
+            <w:r>
+              <w:t xml:space="preserve">For Thine arrows are stuck fast in me, and Thy hand </w:t>
+            </w:r>
+            <w:proofErr w:type="spellStart"/>
+            <w:r>
+              <w:t>presseth</w:t>
+            </w:r>
+            <w:proofErr w:type="spellEnd"/>
+            <w:r>
+              <w:t xml:space="preserve"> me sore.</w:t>
+            </w:r>
+          </w:p>
+        </w:tc>
+        <w:tc>
+          <w:tcPr>
+            <w:tcW w:w="625" w:type="pct"/>
           </w:tcPr>
           <w:p>
             <w:pPr>
@@ -572,7 +606,7 @@
         </w:tc>
         <w:tc>
           <w:tcPr>
-            <w:tcW w:w="632" w:type="pct"/>
+            <w:tcW w:w="625" w:type="pct"/>
           </w:tcPr>
           <w:p>
             <w:pPr>
@@ -595,7 +629,7 @@
         </w:tc>
         <w:tc>
           <w:tcPr>
-            <w:tcW w:w="632" w:type="pct"/>
+            <w:tcW w:w="625" w:type="pct"/>
           </w:tcPr>
           <w:p>
             <w:pPr>
@@ -648,7 +682,7 @@
       <w:tr>
         <w:tc>
           <w:tcPr>
-            <w:tcW w:w="629" w:type="pct"/>
+            <w:tcW w:w="625" w:type="pct"/>
           </w:tcPr>
           <w:p>
             <w:pPr>
@@ -681,7 +715,7 @@
         </w:tc>
         <w:tc>
           <w:tcPr>
-            <w:tcW w:w="613" w:type="pct"/>
+            <w:tcW w:w="625" w:type="pct"/>
           </w:tcPr>
           <w:p>
             <w:pPr>
@@ -711,13 +745,22 @@
         </w:tc>
         <w:tc>
           <w:tcPr>
-            <w:tcW w:w="626" w:type="pct"/>
-          </w:tcPr>
-          <w:p/>
-        </w:tc>
-        <w:tc>
-          <w:tcPr>
-            <w:tcW w:w="615" w:type="pct"/>
+            <w:tcW w:w="625" w:type="pct"/>
+          </w:tcPr>
+          <w:p>
+            <w:r>
+              <w:t>There is no health in my flesh, because of thy displeasure;</w:t>
+            </w:r>
+          </w:p>
+          <w:p>
+            <w:r>
+              <w:t>neither is there any rest in my bones, by reason of my sin.</w:t>
+            </w:r>
+          </w:p>
+        </w:tc>
+        <w:tc>
+          <w:tcPr>
+            <w:tcW w:w="625" w:type="pct"/>
           </w:tcPr>
           <w:p>
             <w:r>
@@ -727,7 +770,7 @@
         </w:tc>
         <w:tc>
           <w:tcPr>
-            <w:tcW w:w="621" w:type="pct"/>
+            <w:tcW w:w="625" w:type="pct"/>
           </w:tcPr>
           <w:p>
             <w:r>
@@ -737,7 +780,7 @@
         </w:tc>
         <w:tc>
           <w:tcPr>
-            <w:tcW w:w="632" w:type="pct"/>
+            <w:tcW w:w="625" w:type="pct"/>
           </w:tcPr>
           <w:p>
             <w:pPr>
@@ -775,7 +818,7 @@
         </w:tc>
         <w:tc>
           <w:tcPr>
-            <w:tcW w:w="632" w:type="pct"/>
+            <w:tcW w:w="625" w:type="pct"/>
           </w:tcPr>
           <w:p>
             <w:pPr>
@@ -789,7 +832,7 @@
         </w:tc>
         <w:tc>
           <w:tcPr>
-            <w:tcW w:w="632" w:type="pct"/>
+            <w:tcW w:w="625" w:type="pct"/>
           </w:tcPr>
           <w:p>
             <w:pPr>
@@ -842,14 +885,13 @@
       <w:tr>
         <w:tc>
           <w:tcPr>
-            <w:tcW w:w="629" w:type="pct"/>
+            <w:tcW w:w="625" w:type="pct"/>
           </w:tcPr>
           <w:p>
             <w:pPr>
               <w:pStyle w:val="EnglishHangNoCoptic"/>
             </w:pPr>
             <w:r>
-              <w:lastRenderedPageBreak/>
               <w:t>5 For my sins have gone over my head;</w:t>
             </w:r>
           </w:p>
@@ -870,7 +912,7 @@
         </w:tc>
         <w:tc>
           <w:tcPr>
-            <w:tcW w:w="613" w:type="pct"/>
+            <w:tcW w:w="625" w:type="pct"/>
           </w:tcPr>
           <w:p>
             <w:pPr>
@@ -882,9 +924,11 @@
             <w:r>
               <w:t xml:space="preserve"> </w:t>
             </w:r>
+            <w:proofErr w:type="gramStart"/>
             <w:r>
               <w:t>rise up</w:t>
             </w:r>
+            <w:proofErr w:type="gramEnd"/>
             <w:r>
               <w:t xml:space="preserve"> over my head;</w:t>
             </w:r>
@@ -906,13 +950,35 @@
         </w:tc>
         <w:tc>
           <w:tcPr>
-            <w:tcW w:w="626" w:type="pct"/>
-          </w:tcPr>
-          <w:p/>
-        </w:tc>
-        <w:tc>
-          <w:tcPr>
-            <w:tcW w:w="615" w:type="pct"/>
+            <w:tcW w:w="625" w:type="pct"/>
+          </w:tcPr>
+          <w:p>
+            <w:r>
+              <w:t>For</w:t>
+            </w:r>
+          </w:p>
+          <w:p>
+            <w:r>
+              <w:t xml:space="preserve">my </w:t>
+            </w:r>
+            <w:proofErr w:type="spellStart"/>
+            <w:r>
+              <w:t>wickednesses</w:t>
+            </w:r>
+            <w:proofErr w:type="spellEnd"/>
+            <w:r>
+              <w:t xml:space="preserve"> are gone over my head, and are like a sore</w:t>
+            </w:r>
+          </w:p>
+          <w:p>
+            <w:r>
+              <w:t>burden, too heavy for me to bear.</w:t>
+            </w:r>
+          </w:p>
+        </w:tc>
+        <w:tc>
+          <w:tcPr>
+            <w:tcW w:w="625" w:type="pct"/>
           </w:tcPr>
           <w:p>
             <w:r>
@@ -922,17 +988,25 @@
         </w:tc>
         <w:tc>
           <w:tcPr>
-            <w:tcW w:w="621" w:type="pct"/>
-          </w:tcPr>
-          <w:p>
-            <w:r>
-              <w:t>For my wickednesses are gone over my head; like a sore burden have they become too heavy for me.</w:t>
-            </w:r>
-          </w:p>
-        </w:tc>
-        <w:tc>
-          <w:tcPr>
-            <w:tcW w:w="632" w:type="pct"/>
+            <w:tcW w:w="625" w:type="pct"/>
+          </w:tcPr>
+          <w:p>
+            <w:r>
+              <w:t xml:space="preserve">For my </w:t>
+            </w:r>
+            <w:proofErr w:type="spellStart"/>
+            <w:r>
+              <w:t>wickednesses</w:t>
+            </w:r>
+            <w:proofErr w:type="spellEnd"/>
+            <w:r>
+              <w:t xml:space="preserve"> are gone over my head; like a sore burden have they become too heavy for me.</w:t>
+            </w:r>
+          </w:p>
+        </w:tc>
+        <w:tc>
+          <w:tcPr>
+            <w:tcW w:w="625" w:type="pct"/>
           </w:tcPr>
           <w:p>
             <w:pPr>
@@ -953,7 +1027,7 @@
         </w:tc>
         <w:tc>
           <w:tcPr>
-            <w:tcW w:w="632" w:type="pct"/>
+            <w:tcW w:w="625" w:type="pct"/>
           </w:tcPr>
           <w:p>
             <w:pPr>
@@ -966,7 +1040,7 @@
         </w:tc>
         <w:tc>
           <w:tcPr>
-            <w:tcW w:w="632" w:type="pct"/>
+            <w:tcW w:w="625" w:type="pct"/>
           </w:tcPr>
           <w:p>
             <w:pPr>
@@ -988,7 +1062,29 @@
                 <w:szCs w:val="24"/>
                 <w:shd w:val="clear" w:color="auto" w:fill="FFFFFF"/>
               </w:rPr>
-              <w:t>For my transgressions rise up over my head;</w:t>
+              <w:t xml:space="preserve">For my transgressions </w:t>
+            </w:r>
+            <w:proofErr w:type="gramStart"/>
+            <w:r>
+              <w:rPr>
+                <w:rFonts w:ascii="Tahoma" w:eastAsia="Times New Roman" w:hAnsi="Tahoma" w:cs="Tahoma"/>
+                <w:color w:val="2E1308"/>
+                <w:sz w:val="24"/>
+                <w:szCs w:val="24"/>
+                <w:shd w:val="clear" w:color="auto" w:fill="FFFFFF"/>
+              </w:rPr>
+              <w:t>rise up</w:t>
+            </w:r>
+            <w:proofErr w:type="gramEnd"/>
+            <w:r>
+              <w:rPr>
+                <w:rFonts w:ascii="Tahoma" w:eastAsia="Times New Roman" w:hAnsi="Tahoma" w:cs="Tahoma"/>
+                <w:color w:val="2E1308"/>
+                <w:sz w:val="24"/>
+                <w:szCs w:val="24"/>
+                <w:shd w:val="clear" w:color="auto" w:fill="FFFFFF"/>
+              </w:rPr>
+              <w:t xml:space="preserve"> over my head;</w:t>
             </w:r>
           </w:p>
           <w:p>
@@ -1019,7 +1115,7 @@
       <w:tr>
         <w:tc>
           <w:tcPr>
-            <w:tcW w:w="629" w:type="pct"/>
+            <w:tcW w:w="625" w:type="pct"/>
           </w:tcPr>
           <w:p>
             <w:pPr>
@@ -1046,7 +1142,7 @@
         </w:tc>
         <w:tc>
           <w:tcPr>
-            <w:tcW w:w="613" w:type="pct"/>
+            <w:tcW w:w="625" w:type="pct"/>
           </w:tcPr>
           <w:p>
             <w:pPr>
@@ -1078,13 +1174,22 @@
         </w:tc>
         <w:tc>
           <w:tcPr>
-            <w:tcW w:w="626" w:type="pct"/>
-          </w:tcPr>
-          <w:p/>
-        </w:tc>
-        <w:tc>
-          <w:tcPr>
-            <w:tcW w:w="615" w:type="pct"/>
+            <w:tcW w:w="625" w:type="pct"/>
+          </w:tcPr>
+          <w:p>
+            <w:r>
+              <w:t>My wounds stink, and are</w:t>
+            </w:r>
+          </w:p>
+          <w:p>
+            <w:r>
+              <w:t>corrupt, through my foolishness.</w:t>
+            </w:r>
+          </w:p>
+        </w:tc>
+        <w:tc>
+          <w:tcPr>
+            <w:tcW w:w="625" w:type="pct"/>
           </w:tcPr>
           <w:p>
             <w:r>
@@ -1094,7 +1199,7 @@
         </w:tc>
         <w:tc>
           <w:tcPr>
-            <w:tcW w:w="621" w:type="pct"/>
+            <w:tcW w:w="625" w:type="pct"/>
           </w:tcPr>
           <w:p>
             <w:r>
@@ -1104,7 +1209,7 @@
         </w:tc>
         <w:tc>
           <w:tcPr>
-            <w:tcW w:w="632" w:type="pct"/>
+            <w:tcW w:w="625" w:type="pct"/>
           </w:tcPr>
           <w:p>
             <w:pPr>
@@ -1125,7 +1230,7 @@
         </w:tc>
         <w:tc>
           <w:tcPr>
-            <w:tcW w:w="632" w:type="pct"/>
+            <w:tcW w:w="625" w:type="pct"/>
           </w:tcPr>
           <w:p>
             <w:pPr>
@@ -1138,7 +1243,7 @@
         </w:tc>
         <w:tc>
           <w:tcPr>
-            <w:tcW w:w="632" w:type="pct"/>
+            <w:tcW w:w="625" w:type="pct"/>
           </w:tcPr>
           <w:p>
             <w:pPr>
@@ -1191,7 +1296,7 @@
       <w:tr>
         <w:tc>
           <w:tcPr>
-            <w:tcW w:w="629" w:type="pct"/>
+            <w:tcW w:w="625" w:type="pct"/>
           </w:tcPr>
           <w:p>
             <w:pPr>
@@ -1218,7 +1323,7 @@
         </w:tc>
         <w:tc>
           <w:tcPr>
-            <w:tcW w:w="613" w:type="pct"/>
+            <w:tcW w:w="625" w:type="pct"/>
           </w:tcPr>
           <w:p>
             <w:pPr>
@@ -1255,33 +1360,66 @@
         </w:tc>
         <w:tc>
           <w:tcPr>
-            <w:tcW w:w="626" w:type="pct"/>
-          </w:tcPr>
-          <w:p/>
-        </w:tc>
-        <w:tc>
-          <w:tcPr>
-            <w:tcW w:w="615" w:type="pct"/>
-          </w:tcPr>
-          <w:p>
-            <w:r>
-              <w:t>I have been wretched and utterly bowed down until the end; all the day long I went with downcast face.</w:t>
-            </w:r>
-          </w:p>
-        </w:tc>
-        <w:tc>
-          <w:tcPr>
-            <w:tcW w:w="621" w:type="pct"/>
-          </w:tcPr>
-          <w:p>
-            <w:r>
-              <w:t>I am brought into great torment and misery; I go mourning all the day long.</w:t>
-            </w:r>
-          </w:p>
-        </w:tc>
-        <w:tc>
-          <w:tcPr>
-            <w:tcW w:w="632" w:type="pct"/>
+            <w:tcW w:w="625" w:type="pct"/>
+          </w:tcPr>
+          <w:p>
+            <w:r>
+              <w:t>I am brought into so great</w:t>
+            </w:r>
+          </w:p>
+          <w:p>
+            <w:r>
+              <w:t xml:space="preserve">trouble and misery, that I go mourning </w:t>
+            </w:r>
+            <w:proofErr w:type="gramStart"/>
+            <w:r>
+              <w:t>all the day</w:t>
+            </w:r>
+            <w:proofErr w:type="gramEnd"/>
+            <w:r>
+              <w:t xml:space="preserve"> long.</w:t>
+            </w:r>
+          </w:p>
+        </w:tc>
+        <w:tc>
+          <w:tcPr>
+            <w:tcW w:w="625" w:type="pct"/>
+          </w:tcPr>
+          <w:p>
+            <w:r>
+              <w:t xml:space="preserve">I have been wretched and utterly bowed down until the end; </w:t>
+            </w:r>
+            <w:proofErr w:type="gramStart"/>
+            <w:r>
+              <w:t>all the day</w:t>
+            </w:r>
+            <w:proofErr w:type="gramEnd"/>
+            <w:r>
+              <w:t xml:space="preserve"> long I went with downcast face.</w:t>
+            </w:r>
+          </w:p>
+        </w:tc>
+        <w:tc>
+          <w:tcPr>
+            <w:tcW w:w="625" w:type="pct"/>
+          </w:tcPr>
+          <w:p>
+            <w:r>
+              <w:t xml:space="preserve">I am brought into great torment and misery; I go mourning </w:t>
+            </w:r>
+            <w:proofErr w:type="gramStart"/>
+            <w:r>
+              <w:t>all the day</w:t>
+            </w:r>
+            <w:proofErr w:type="gramEnd"/>
+            <w:r>
+              <w:t xml:space="preserve"> long.</w:t>
+            </w:r>
+          </w:p>
+        </w:tc>
+        <w:tc>
+          <w:tcPr>
+            <w:tcW w:w="625" w:type="pct"/>
           </w:tcPr>
           <w:p>
             <w:pPr>
@@ -1302,20 +1440,28 @@
         </w:tc>
         <w:tc>
           <w:tcPr>
-            <w:tcW w:w="632" w:type="pct"/>
-          </w:tcPr>
-          <w:p>
-            <w:pPr>
-              <w:pStyle w:val="EngIndEnd"/>
-            </w:pPr>
-            <w:r>
-              <w:t>I have been wretched and bowed down continually: I went with a mourning countenance all the day.</w:t>
-            </w:r>
-          </w:p>
-        </w:tc>
-        <w:tc>
-          <w:tcPr>
-            <w:tcW w:w="632" w:type="pct"/>
+            <w:tcW w:w="625" w:type="pct"/>
+          </w:tcPr>
+          <w:p>
+            <w:pPr>
+              <w:pStyle w:val="EngIndEnd"/>
+            </w:pPr>
+            <w:r>
+              <w:t xml:space="preserve">I have been wretched and bowed down continually: I went with a mourning countenance </w:t>
+            </w:r>
+            <w:proofErr w:type="gramStart"/>
+            <w:r>
+              <w:t>all the day</w:t>
+            </w:r>
+            <w:proofErr w:type="gramEnd"/>
+            <w:r>
+              <w:t>.</w:t>
+            </w:r>
+          </w:p>
+        </w:tc>
+        <w:tc>
+          <w:tcPr>
+            <w:tcW w:w="625" w:type="pct"/>
           </w:tcPr>
           <w:p>
             <w:pPr>
@@ -1360,7 +1506,29 @@
                 <w:szCs w:val="24"/>
                 <w:shd w:val="clear" w:color="auto" w:fill="FFFFFF"/>
               </w:rPr>
-              <w:t>I go all the day long with a sad face.</w:t>
+              <w:t xml:space="preserve">I go </w:t>
+            </w:r>
+            <w:proofErr w:type="gramStart"/>
+            <w:r>
+              <w:rPr>
+                <w:rFonts w:ascii="Tahoma" w:eastAsia="Times New Roman" w:hAnsi="Tahoma" w:cs="Tahoma"/>
+                <w:color w:val="2E1308"/>
+                <w:sz w:val="24"/>
+                <w:szCs w:val="24"/>
+                <w:shd w:val="clear" w:color="auto" w:fill="FFFFFF"/>
+              </w:rPr>
+              <w:t>all the day</w:t>
+            </w:r>
+            <w:proofErr w:type="gramEnd"/>
+            <w:r>
+              <w:rPr>
+                <w:rFonts w:ascii="Tahoma" w:eastAsia="Times New Roman" w:hAnsi="Tahoma" w:cs="Tahoma"/>
+                <w:color w:val="2E1308"/>
+                <w:sz w:val="24"/>
+                <w:szCs w:val="24"/>
+                <w:shd w:val="clear" w:color="auto" w:fill="FFFFFF"/>
+              </w:rPr>
+              <w:t xml:space="preserve"> long with a sad face.</w:t>
             </w:r>
           </w:p>
         </w:tc>
@@ -1368,14 +1536,22 @@
       <w:tr>
         <w:tc>
           <w:tcPr>
-            <w:tcW w:w="629" w:type="pct"/>
+            <w:tcW w:w="625" w:type="pct"/>
           </w:tcPr>
           <w:p>
             <w:pPr>
               <w:pStyle w:val="EnglishHangNoCoptic"/>
             </w:pPr>
             <w:r>
-              <w:t>8 For my soul is filled with mockings,</w:t>
+              <w:t xml:space="preserve">8 For my soul is filled with </w:t>
+            </w:r>
+            <w:proofErr w:type="spellStart"/>
+            <w:r>
+              <w:t>mockings</w:t>
+            </w:r>
+            <w:proofErr w:type="spellEnd"/>
+            <w:r>
+              <w:t>,</w:t>
             </w:r>
           </w:p>
           <w:p>
@@ -1395,7 +1571,7 @@
         </w:tc>
         <w:tc>
           <w:tcPr>
-            <w:tcW w:w="613" w:type="pct"/>
+            <w:tcW w:w="625" w:type="pct"/>
           </w:tcPr>
           <w:p>
             <w:pPr>
@@ -1432,23 +1608,45 @@
         </w:tc>
         <w:tc>
           <w:tcPr>
-            <w:tcW w:w="626" w:type="pct"/>
-          </w:tcPr>
-          <w:p/>
-        </w:tc>
-        <w:tc>
-          <w:tcPr>
-            <w:tcW w:w="615" w:type="pct"/>
-          </w:tcPr>
-          <w:p>
-            <w:r>
-              <w:t>For my loins are filled with mockings, and there is no healing in my flesh.</w:t>
-            </w:r>
-          </w:p>
-        </w:tc>
-        <w:tc>
-          <w:tcPr>
-            <w:tcW w:w="621" w:type="pct"/>
+            <w:tcW w:w="625" w:type="pct"/>
+          </w:tcPr>
+          <w:p>
+            <w:r>
+              <w:t>For</w:t>
+            </w:r>
+          </w:p>
+          <w:p>
+            <w:r>
+              <w:t>my loins are filled with a sore disease, and there is no whole</w:t>
+            </w:r>
+          </w:p>
+          <w:p>
+            <w:r>
+              <w:t>part in my body.</w:t>
+            </w:r>
+          </w:p>
+        </w:tc>
+        <w:tc>
+          <w:tcPr>
+            <w:tcW w:w="625" w:type="pct"/>
+          </w:tcPr>
+          <w:p>
+            <w:r>
+              <w:t xml:space="preserve">For my loins are filled with </w:t>
+            </w:r>
+            <w:proofErr w:type="spellStart"/>
+            <w:r>
+              <w:t>mockings</w:t>
+            </w:r>
+            <w:proofErr w:type="spellEnd"/>
+            <w:r>
+              <w:t>, and there is no healing in my flesh.</w:t>
+            </w:r>
+          </w:p>
+        </w:tc>
+        <w:tc>
+          <w:tcPr>
+            <w:tcW w:w="625" w:type="pct"/>
           </w:tcPr>
           <w:p>
             <w:r>
@@ -1458,7 +1656,7 @@
         </w:tc>
         <w:tc>
           <w:tcPr>
-            <w:tcW w:w="632" w:type="pct"/>
+            <w:tcW w:w="625" w:type="pct"/>
           </w:tcPr>
           <w:p>
             <w:pPr>
@@ -1479,20 +1677,28 @@
         </w:tc>
         <w:tc>
           <w:tcPr>
-            <w:tcW w:w="632" w:type="pct"/>
-          </w:tcPr>
-          <w:p>
-            <w:pPr>
-              <w:pStyle w:val="EngIndEnd"/>
-            </w:pPr>
-            <w:r>
-              <w:t>For my soul is filled with mockings; and there is no health in my flesh.</w:t>
-            </w:r>
-          </w:p>
-        </w:tc>
-        <w:tc>
-          <w:tcPr>
-            <w:tcW w:w="632" w:type="pct"/>
+            <w:tcW w:w="625" w:type="pct"/>
+          </w:tcPr>
+          <w:p>
+            <w:pPr>
+              <w:pStyle w:val="EngIndEnd"/>
+            </w:pPr>
+            <w:r>
+              <w:t xml:space="preserve">For my soul is filled with </w:t>
+            </w:r>
+            <w:proofErr w:type="spellStart"/>
+            <w:r>
+              <w:t>mockings</w:t>
+            </w:r>
+            <w:proofErr w:type="spellEnd"/>
+            <w:r>
+              <w:t>; and there is no health in my flesh.</w:t>
+            </w:r>
+          </w:p>
+        </w:tc>
+        <w:tc>
+          <w:tcPr>
+            <w:tcW w:w="625" w:type="pct"/>
           </w:tcPr>
           <w:p>
             <w:pPr>
@@ -1545,7 +1751,7 @@
       <w:tr>
         <w:tc>
           <w:tcPr>
-            <w:tcW w:w="629" w:type="pct"/>
+            <w:tcW w:w="625" w:type="pct"/>
           </w:tcPr>
           <w:p>
             <w:pPr>
@@ -1576,7 +1782,7 @@
         </w:tc>
         <w:tc>
           <w:tcPr>
-            <w:tcW w:w="613" w:type="pct"/>
+            <w:tcW w:w="625" w:type="pct"/>
           </w:tcPr>
           <w:p>
             <w:pPr>
@@ -1614,23 +1820,47 @@
         </w:tc>
         <w:tc>
           <w:tcPr>
-            <w:tcW w:w="626" w:type="pct"/>
-          </w:tcPr>
-          <w:p/>
-        </w:tc>
-        <w:tc>
-          <w:tcPr>
-            <w:tcW w:w="615" w:type="pct"/>
-          </w:tcPr>
-          <w:p>
-            <w:r>
+            <w:tcW w:w="625" w:type="pct"/>
+          </w:tcPr>
+          <w:p>
+            <w:r>
+              <w:lastRenderedPageBreak/>
+              <w:t>I am feeble and sore smitten; I have roared</w:t>
+            </w:r>
+          </w:p>
+          <w:p>
+            <w:r>
+              <w:t xml:space="preserve">for the very </w:t>
+            </w:r>
+            <w:proofErr w:type="spellStart"/>
+            <w:r>
+              <w:t>disquietness</w:t>
+            </w:r>
+            <w:proofErr w:type="spellEnd"/>
+            <w:r>
+              <w:t xml:space="preserve"> of my heart.</w:t>
+            </w:r>
+          </w:p>
+          <w:p>
+            <w:pPr>
+              <w:jc w:val="center"/>
+            </w:pPr>
+          </w:p>
+        </w:tc>
+        <w:tc>
+          <w:tcPr>
+            <w:tcW w:w="625" w:type="pct"/>
+          </w:tcPr>
+          <w:p>
+            <w:r>
+              <w:lastRenderedPageBreak/>
               <w:t>I am afflicted and humbled exceedingly, I have roared from the groaning of my heart.</w:t>
             </w:r>
           </w:p>
         </w:tc>
         <w:tc>
           <w:tcPr>
-            <w:tcW w:w="621" w:type="pct"/>
+            <w:tcW w:w="625" w:type="pct"/>
           </w:tcPr>
           <w:p>
             <w:r>
@@ -1640,7 +1870,7 @@
         </w:tc>
         <w:tc>
           <w:tcPr>
-            <w:tcW w:w="632" w:type="pct"/>
+            <w:tcW w:w="625" w:type="pct"/>
           </w:tcPr>
           <w:p>
             <w:pPr>
@@ -1665,7 +1895,7 @@
         </w:tc>
         <w:tc>
           <w:tcPr>
-            <w:tcW w:w="632" w:type="pct"/>
+            <w:tcW w:w="625" w:type="pct"/>
           </w:tcPr>
           <w:p>
             <w:pPr>
@@ -1683,7 +1913,7 @@
         </w:tc>
         <w:tc>
           <w:tcPr>
-            <w:tcW w:w="632" w:type="pct"/>
+            <w:tcW w:w="625" w:type="pct"/>
           </w:tcPr>
           <w:p>
             <w:pPr>
@@ -1758,7 +1988,7 @@
       <w:tr>
         <w:tc>
           <w:tcPr>
-            <w:tcW w:w="629" w:type="pct"/>
+            <w:tcW w:w="625" w:type="pct"/>
           </w:tcPr>
           <w:p>
             <w:pPr>
@@ -1768,9 +1998,11 @@
               <w:lastRenderedPageBreak/>
               <w:t xml:space="preserve">10 Lord, </w:t>
             </w:r>
+            <w:proofErr w:type="gramStart"/>
             <w:r>
               <w:t>You</w:t>
             </w:r>
+            <w:proofErr w:type="gramEnd"/>
             <w:r>
               <w:t xml:space="preserve"> </w:t>
             </w:r>
@@ -1804,7 +2036,7 @@
         </w:tc>
         <w:tc>
           <w:tcPr>
-            <w:tcW w:w="613" w:type="pct"/>
+            <w:tcW w:w="625" w:type="pct"/>
           </w:tcPr>
           <w:p>
             <w:pPr>
@@ -1850,40 +2082,81 @@
         </w:tc>
         <w:tc>
           <w:tcPr>
-            <w:tcW w:w="626" w:type="pct"/>
-          </w:tcPr>
-          <w:p/>
-        </w:tc>
-        <w:tc>
-          <w:tcPr>
-            <w:tcW w:w="615" w:type="pct"/>
-          </w:tcPr>
-          <w:p>
-            <w:r>
-              <w:t>O Lord, before Thee is all my desire, and my groaning is not hid from Thee.</w:t>
-            </w:r>
-          </w:p>
-        </w:tc>
-        <w:tc>
-          <w:tcPr>
-            <w:tcW w:w="621" w:type="pct"/>
-          </w:tcPr>
-          <w:p>
-            <w:r>
-              <w:t>Lord, all my desire is before Thee, and my lamentation is not hid from Thee.</w:t>
-            </w:r>
-          </w:p>
-        </w:tc>
-        <w:tc>
-          <w:tcPr>
-            <w:tcW w:w="632" w:type="pct"/>
-          </w:tcPr>
-          <w:p>
-            <w:pPr>
-              <w:pStyle w:val="EngIndEnd"/>
-            </w:pPr>
-            <w:r>
-              <w:t>O Lord, before you is all my desire,</w:t>
+            <w:tcW w:w="625" w:type="pct"/>
+          </w:tcPr>
+          <w:p>
+            <w:r>
+              <w:t xml:space="preserve">Lord, thou </w:t>
+            </w:r>
+            <w:proofErr w:type="spellStart"/>
+            <w:r>
+              <w:t>knowest</w:t>
+            </w:r>
+            <w:proofErr w:type="spellEnd"/>
+            <w:r>
+              <w:t xml:space="preserve"> all my desire, and my groaning is not</w:t>
+            </w:r>
+          </w:p>
+          <w:p>
+            <w:r>
+              <w:t>hid from thee.</w:t>
+            </w:r>
+          </w:p>
+        </w:tc>
+        <w:tc>
+          <w:tcPr>
+            <w:tcW w:w="625" w:type="pct"/>
+          </w:tcPr>
+          <w:p>
+            <w:r>
+              <w:t xml:space="preserve">O Lord, before Thee is all my desire, and my groaning is not </w:t>
+            </w:r>
+            <w:proofErr w:type="gramStart"/>
+            <w:r>
+              <w:t>hid</w:t>
+            </w:r>
+            <w:proofErr w:type="gramEnd"/>
+            <w:r>
+              <w:t xml:space="preserve"> from Thee.</w:t>
+            </w:r>
+          </w:p>
+        </w:tc>
+        <w:tc>
+          <w:tcPr>
+            <w:tcW w:w="625" w:type="pct"/>
+          </w:tcPr>
+          <w:p>
+            <w:r>
+              <w:t xml:space="preserve">Lord, all my desire is before Thee, and my lamentation is not </w:t>
+            </w:r>
+            <w:proofErr w:type="gramStart"/>
+            <w:r>
+              <w:t>hid</w:t>
+            </w:r>
+            <w:proofErr w:type="gramEnd"/>
+            <w:r>
+              <w:t xml:space="preserve"> from Thee.</w:t>
+            </w:r>
+          </w:p>
+        </w:tc>
+        <w:tc>
+          <w:tcPr>
+            <w:tcW w:w="625" w:type="pct"/>
+          </w:tcPr>
+          <w:p>
+            <w:pPr>
+              <w:pStyle w:val="EngIndEnd"/>
+            </w:pPr>
+            <w:r>
+              <w:t xml:space="preserve">O Lord, before you </w:t>
+            </w:r>
+            <w:proofErr w:type="gramStart"/>
+            <w:r>
+              <w:t>is</w:t>
+            </w:r>
+            <w:proofErr w:type="gramEnd"/>
+            <w:r>
+              <w:t xml:space="preserve"> all my desire,</w:t>
             </w:r>
           </w:p>
           <w:p>
@@ -1897,7 +2170,7 @@
         </w:tc>
         <w:tc>
           <w:tcPr>
-            <w:tcW w:w="632" w:type="pct"/>
+            <w:tcW w:w="625" w:type="pct"/>
           </w:tcPr>
           <w:p>
             <w:pPr>
@@ -1910,7 +2183,7 @@
         </w:tc>
         <w:tc>
           <w:tcPr>
-            <w:tcW w:w="632" w:type="pct"/>
+            <w:tcW w:w="625" w:type="pct"/>
           </w:tcPr>
           <w:p>
             <w:pPr>
@@ -1963,14 +2236,22 @@
       <w:tr>
         <w:tc>
           <w:tcPr>
-            <w:tcW w:w="629" w:type="pct"/>
+            <w:tcW w:w="625" w:type="pct"/>
           </w:tcPr>
           <w:p>
             <w:pPr>
               <w:pStyle w:val="EnglishHangNoCoptic"/>
             </w:pPr>
             <w:r>
-              <w:t>11 My heart is troubled, my strength fails me;</w:t>
+              <w:t xml:space="preserve">11 My heart is </w:t>
+            </w:r>
+            <w:proofErr w:type="gramStart"/>
+            <w:r>
+              <w:t>troubled,</w:t>
+            </w:r>
+            <w:proofErr w:type="gramEnd"/>
+            <w:r>
+              <w:t xml:space="preserve"> my strength fails me;</w:t>
             </w:r>
           </w:p>
           <w:p>
@@ -1990,7 +2271,7 @@
         </w:tc>
         <w:tc>
           <w:tcPr>
-            <w:tcW w:w="613" w:type="pct"/>
+            <w:tcW w:w="625" w:type="pct"/>
           </w:tcPr>
           <w:p>
             <w:pPr>
@@ -2017,23 +2298,48 @@
         </w:tc>
         <w:tc>
           <w:tcPr>
-            <w:tcW w:w="626" w:type="pct"/>
-          </w:tcPr>
-          <w:p/>
-        </w:tc>
-        <w:tc>
-          <w:tcPr>
-            <w:tcW w:w="615" w:type="pct"/>
-          </w:tcPr>
-          <w:p>
-            <w:r>
-              <w:t>My heart is troubled, my strength hath failed me; and the light of mine eys, even this is not with me.</w:t>
-            </w:r>
-          </w:p>
-        </w:tc>
-        <w:tc>
-          <w:tcPr>
-            <w:tcW w:w="621" w:type="pct"/>
+            <w:tcW w:w="625" w:type="pct"/>
+          </w:tcPr>
+          <w:p>
+            <w:r>
+              <w:t xml:space="preserve">My heart </w:t>
+            </w:r>
+            <w:proofErr w:type="spellStart"/>
+            <w:r>
+              <w:t>panteth</w:t>
+            </w:r>
+            <w:proofErr w:type="spellEnd"/>
+            <w:r>
+              <w:t>, my strength hath failed me,</w:t>
+            </w:r>
+          </w:p>
+          <w:p>
+            <w:r>
+              <w:t>and the sight of mine eyes is gone from me.</w:t>
+            </w:r>
+          </w:p>
+        </w:tc>
+        <w:tc>
+          <w:tcPr>
+            <w:tcW w:w="625" w:type="pct"/>
+          </w:tcPr>
+          <w:p>
+            <w:r>
+              <w:t xml:space="preserve">My heart is troubled, my strength hath failed me; and the light of mine </w:t>
+            </w:r>
+            <w:proofErr w:type="spellStart"/>
+            <w:r>
+              <w:t>eys</w:t>
+            </w:r>
+            <w:proofErr w:type="spellEnd"/>
+            <w:r>
+              <w:t>, even this is not with me.</w:t>
+            </w:r>
+          </w:p>
+        </w:tc>
+        <w:tc>
+          <w:tcPr>
+            <w:tcW w:w="625" w:type="pct"/>
           </w:tcPr>
           <w:p>
             <w:r>
@@ -2043,7 +2349,7 @@
         </w:tc>
         <w:tc>
           <w:tcPr>
-            <w:tcW w:w="632" w:type="pct"/>
+            <w:tcW w:w="625" w:type="pct"/>
           </w:tcPr>
           <w:p>
             <w:pPr>
@@ -2064,7 +2370,7 @@
         </w:tc>
         <w:tc>
           <w:tcPr>
-            <w:tcW w:w="632" w:type="pct"/>
+            <w:tcW w:w="625" w:type="pct"/>
           </w:tcPr>
           <w:p>
             <w:pPr>
@@ -2077,7 +2383,7 @@
         </w:tc>
         <w:tc>
           <w:tcPr>
-            <w:tcW w:w="632" w:type="pct"/>
+            <w:tcW w:w="625" w:type="pct"/>
           </w:tcPr>
           <w:p>
             <w:pPr>
@@ -2130,14 +2436,22 @@
       <w:tr>
         <w:tc>
           <w:tcPr>
-            <w:tcW w:w="629" w:type="pct"/>
+            <w:tcW w:w="625" w:type="pct"/>
           </w:tcPr>
           <w:p>
             <w:pPr>
               <w:pStyle w:val="EnglishHangNoCoptic"/>
             </w:pPr>
             <w:r>
-              <w:t>12 My friends and my neighbours draw near and confront me;</w:t>
+              <w:t xml:space="preserve">12 My friends and my </w:t>
+            </w:r>
+            <w:proofErr w:type="spellStart"/>
+            <w:r>
+              <w:t>neighbours</w:t>
+            </w:r>
+            <w:proofErr w:type="spellEnd"/>
+            <w:r>
+              <w:t xml:space="preserve"> draw near and confront me;</w:t>
             </w:r>
           </w:p>
           <w:p>
@@ -2157,14 +2471,22 @@
         </w:tc>
         <w:tc>
           <w:tcPr>
-            <w:tcW w:w="613" w:type="pct"/>
+            <w:tcW w:w="625" w:type="pct"/>
           </w:tcPr>
           <w:p>
             <w:pPr>
               <w:pStyle w:val="EnglishHangNoCoptic"/>
             </w:pPr>
             <w:r>
-              <w:t xml:space="preserve">12 My friends and my neighbours draw near and </w:t>
+              <w:t xml:space="preserve">12 My friends and my </w:t>
+            </w:r>
+            <w:proofErr w:type="spellStart"/>
+            <w:r>
+              <w:t>neighbours</w:t>
+            </w:r>
+            <w:proofErr w:type="spellEnd"/>
+            <w:r>
+              <w:t xml:space="preserve"> draw near and </w:t>
             </w:r>
             <w:r>
               <w:t>oppose</w:t>
@@ -2194,23 +2516,58 @@
         </w:tc>
         <w:tc>
           <w:tcPr>
-            <w:tcW w:w="626" w:type="pct"/>
-          </w:tcPr>
-          <w:p/>
-        </w:tc>
-        <w:tc>
-          <w:tcPr>
-            <w:tcW w:w="615" w:type="pct"/>
-          </w:tcPr>
-          <w:p>
-            <w:r>
-              <w:t>My friends and my neighbours drew nigh over against me and stood, and my nearest of kin stood afar off.</w:t>
-            </w:r>
-          </w:p>
-        </w:tc>
-        <w:tc>
-          <w:tcPr>
-            <w:tcW w:w="621" w:type="pct"/>
+            <w:tcW w:w="625" w:type="pct"/>
+          </w:tcPr>
+          <w:p>
+            <w:r>
+              <w:t>My lovers and</w:t>
+            </w:r>
+          </w:p>
+          <w:p>
+            <w:r>
+              <w:t xml:space="preserve">my </w:t>
+            </w:r>
+            <w:proofErr w:type="spellStart"/>
+            <w:r>
+              <w:t>neighbours</w:t>
+            </w:r>
+            <w:proofErr w:type="spellEnd"/>
+            <w:r>
+              <w:t xml:space="preserve"> did stand looking upon my trouble, and </w:t>
+            </w:r>
+            <w:proofErr w:type="gramStart"/>
+            <w:r>
+              <w:t>my</w:t>
+            </w:r>
+            <w:proofErr w:type="gramEnd"/>
+          </w:p>
+          <w:p>
+            <w:r>
+              <w:t>kinsmen stood afar off.</w:t>
+            </w:r>
+          </w:p>
+        </w:tc>
+        <w:tc>
+          <w:tcPr>
+            <w:tcW w:w="625" w:type="pct"/>
+          </w:tcPr>
+          <w:p>
+            <w:r>
+              <w:t xml:space="preserve">My friends and my </w:t>
+            </w:r>
+            <w:proofErr w:type="spellStart"/>
+            <w:r>
+              <w:t>neighbours</w:t>
+            </w:r>
+            <w:proofErr w:type="spellEnd"/>
+            <w:r>
+              <w:t xml:space="preserve"> drew nigh over against me and stood, and my nearest of kin stood afar off.</w:t>
+            </w:r>
+          </w:p>
+        </w:tc>
+        <w:tc>
+          <w:tcPr>
+            <w:tcW w:w="625" w:type="pct"/>
           </w:tcPr>
           <w:p>
             <w:r>
@@ -2220,7 +2577,7 @@
         </w:tc>
         <w:tc>
           <w:tcPr>
-            <w:tcW w:w="632" w:type="pct"/>
+            <w:tcW w:w="625" w:type="pct"/>
           </w:tcPr>
           <w:p>
             <w:pPr>
@@ -2241,20 +2598,36 @@
         </w:tc>
         <w:tc>
           <w:tcPr>
-            <w:tcW w:w="632" w:type="pct"/>
-          </w:tcPr>
-          <w:p>
-            <w:pPr>
-              <w:pStyle w:val="EngIndEnd"/>
-            </w:pPr>
-            <w:r>
-              <w:t>My friends and my neighbours drew near before me, and stood still; and my nearest of kin stood afar off.</w:t>
-            </w:r>
-          </w:p>
-        </w:tc>
-        <w:tc>
-          <w:tcPr>
-            <w:tcW w:w="632" w:type="pct"/>
+            <w:tcW w:w="625" w:type="pct"/>
+          </w:tcPr>
+          <w:p>
+            <w:pPr>
+              <w:pStyle w:val="EngIndEnd"/>
+            </w:pPr>
+            <w:r>
+              <w:t xml:space="preserve">My friends and my </w:t>
+            </w:r>
+            <w:proofErr w:type="spellStart"/>
+            <w:r>
+              <w:t>neighbours</w:t>
+            </w:r>
+            <w:proofErr w:type="spellEnd"/>
+            <w:r>
+              <w:t xml:space="preserve"> drew near before </w:t>
+            </w:r>
+            <w:proofErr w:type="gramStart"/>
+            <w:r>
+              <w:t>me, and</w:t>
+            </w:r>
+            <w:proofErr w:type="gramEnd"/>
+            <w:r>
+              <w:t xml:space="preserve"> stood still; and my nearest of kin stood afar off.</w:t>
+            </w:r>
+          </w:p>
+        </w:tc>
+        <w:tc>
+          <w:tcPr>
+            <w:tcW w:w="625" w:type="pct"/>
           </w:tcPr>
           <w:p>
             <w:pPr>
@@ -2307,7 +2680,7 @@
       <w:tr>
         <w:tc>
           <w:tcPr>
-            <w:tcW w:w="629" w:type="pct"/>
+            <w:tcW w:w="625" w:type="pct"/>
           </w:tcPr>
           <w:p>
             <w:pPr>
@@ -2332,7 +2705,15 @@
             </w:pPr>
             <w:r>
               <w:tab/>
-              <w:t>and imagine deceits all the day long.</w:t>
+              <w:t xml:space="preserve">and imagine deceits </w:t>
+            </w:r>
+            <w:proofErr w:type="gramStart"/>
+            <w:r>
+              <w:t>all the day</w:t>
+            </w:r>
+            <w:proofErr w:type="gramEnd"/>
+            <w:r>
+              <w:t xml:space="preserve"> long.</w:t>
             </w:r>
           </w:p>
           <w:p>
@@ -2343,7 +2724,7 @@
         </w:tc>
         <w:tc>
           <w:tcPr>
-            <w:tcW w:w="613" w:type="pct"/>
+            <w:tcW w:w="625" w:type="pct"/>
           </w:tcPr>
           <w:p>
             <w:pPr>
@@ -2395,44 +2776,106 @@
               <w:t>and imagine deceit</w:t>
             </w:r>
             <w:r>
-              <w:t xml:space="preserve"> all the day long.</w:t>
-            </w:r>
-          </w:p>
-          <w:p>
-            <w:pPr>
-              <w:pStyle w:val="EngIndEnd"/>
-            </w:pPr>
-          </w:p>
-        </w:tc>
-        <w:tc>
-          <w:tcPr>
-            <w:tcW w:w="626" w:type="pct"/>
-          </w:tcPr>
-          <w:p/>
-        </w:tc>
-        <w:tc>
-          <w:tcPr>
-            <w:tcW w:w="615" w:type="pct"/>
-          </w:tcPr>
-          <w:p>
-            <w:r>
-              <w:t>And they that sought after my soul used violence; and they that sought evils for me spake vain things, and craftiness all the day long did they meditate.</w:t>
-            </w:r>
-          </w:p>
-        </w:tc>
-        <w:tc>
-          <w:tcPr>
-            <w:tcW w:w="621" w:type="pct"/>
-          </w:tcPr>
-          <w:p>
-            <w:r>
-              <w:t>While my kinsmen stood afar off, and they that sought my soul clamored for it; and they that wished me evil spake vanity, and imagined deceit all the day long.</w:t>
-            </w:r>
-          </w:p>
-        </w:tc>
-        <w:tc>
-          <w:tcPr>
-            <w:tcW w:w="632" w:type="pct"/>
+              <w:t xml:space="preserve"> </w:t>
+            </w:r>
+            <w:proofErr w:type="gramStart"/>
+            <w:r>
+              <w:t>all the day</w:t>
+            </w:r>
+            <w:proofErr w:type="gramEnd"/>
+            <w:r>
+              <w:t xml:space="preserve"> long.</w:t>
+            </w:r>
+          </w:p>
+          <w:p>
+            <w:pPr>
+              <w:pStyle w:val="EngIndEnd"/>
+            </w:pPr>
+          </w:p>
+        </w:tc>
+        <w:tc>
+          <w:tcPr>
+            <w:tcW w:w="625" w:type="pct"/>
+          </w:tcPr>
+          <w:p>
+            <w:r>
+              <w:t>They also that sought after my life</w:t>
+            </w:r>
+          </w:p>
+          <w:p>
+            <w:r>
+              <w:t>laid snares for me; and they that went about to do me evil</w:t>
+            </w:r>
+          </w:p>
+          <w:p>
+            <w:r>
+              <w:t xml:space="preserve">talked of wickedness, and imagined deceit </w:t>
+            </w:r>
+            <w:proofErr w:type="gramStart"/>
+            <w:r>
+              <w:t>all the day</w:t>
+            </w:r>
+            <w:proofErr w:type="gramEnd"/>
+            <w:r>
+              <w:t xml:space="preserve"> long.</w:t>
+            </w:r>
+          </w:p>
+        </w:tc>
+        <w:tc>
+          <w:tcPr>
+            <w:tcW w:w="625" w:type="pct"/>
+          </w:tcPr>
+          <w:p>
+            <w:r>
+              <w:t xml:space="preserve">And they that sought after my soul used violence; and they that sought evils for me </w:t>
+            </w:r>
+            <w:proofErr w:type="spellStart"/>
+            <w:r>
+              <w:t>spake</w:t>
+            </w:r>
+            <w:proofErr w:type="spellEnd"/>
+            <w:r>
+              <w:t xml:space="preserve"> vain things, and craftiness </w:t>
+            </w:r>
+            <w:proofErr w:type="gramStart"/>
+            <w:r>
+              <w:t>all the day</w:t>
+            </w:r>
+            <w:proofErr w:type="gramEnd"/>
+            <w:r>
+              <w:t xml:space="preserve"> long did they meditate.</w:t>
+            </w:r>
+          </w:p>
+        </w:tc>
+        <w:tc>
+          <w:tcPr>
+            <w:tcW w:w="625" w:type="pct"/>
+          </w:tcPr>
+          <w:p>
+            <w:r>
+              <w:t xml:space="preserve">While my kinsmen stood afar off, and they that sought my soul clamored for it; and they that wished me evil </w:t>
+            </w:r>
+            <w:proofErr w:type="spellStart"/>
+            <w:r>
+              <w:t>spake</w:t>
+            </w:r>
+            <w:proofErr w:type="spellEnd"/>
+            <w:r>
+              <w:t xml:space="preserve"> vanity, and imagined deceit </w:t>
+            </w:r>
+            <w:proofErr w:type="gramStart"/>
+            <w:r>
+              <w:t>all the day</w:t>
+            </w:r>
+            <w:proofErr w:type="gramEnd"/>
+            <w:r>
+              <w:t xml:space="preserve"> long.</w:t>
+            </w:r>
+          </w:p>
+        </w:tc>
+        <w:tc>
+          <w:tcPr>
+            <w:tcW w:w="625" w:type="pct"/>
           </w:tcPr>
           <w:p>
             <w:pPr>
@@ -2465,7 +2908,7 @@
         </w:tc>
         <w:tc>
           <w:tcPr>
-            <w:tcW w:w="632" w:type="pct"/>
+            <w:tcW w:w="625" w:type="pct"/>
           </w:tcPr>
           <w:p>
             <w:pPr>
@@ -2473,13 +2916,21 @@
             </w:pPr>
             <w:r>
               <w:lastRenderedPageBreak/>
-              <w:t>While they pressed hard upon me that sought my soul: and they that sought my hurt spoke vanities, and devised deceits all the day.</w:t>
-            </w:r>
-          </w:p>
-        </w:tc>
-        <w:tc>
-          <w:tcPr>
-            <w:tcW w:w="632" w:type="pct"/>
+              <w:t xml:space="preserve">While they pressed hard upon me that sought my soul: and they that sought my hurt spoke vanities, and devised deceits </w:t>
+            </w:r>
+            <w:proofErr w:type="gramStart"/>
+            <w:r>
+              <w:t>all the day</w:t>
+            </w:r>
+            <w:proofErr w:type="gramEnd"/>
+            <w:r>
+              <w:t>.</w:t>
+            </w:r>
+          </w:p>
+        </w:tc>
+        <w:tc>
+          <w:tcPr>
+            <w:tcW w:w="625" w:type="pct"/>
           </w:tcPr>
           <w:p>
             <w:pPr>
@@ -2547,7 +2998,29 @@
                 <w:szCs w:val="24"/>
                 <w:shd w:val="clear" w:color="auto" w:fill="FFFFFF"/>
               </w:rPr>
-              <w:t>And they meditate on deceit all the day long.</w:t>
+              <w:t xml:space="preserve">And they meditate on deceit </w:t>
+            </w:r>
+            <w:proofErr w:type="gramStart"/>
+            <w:r>
+              <w:rPr>
+                <w:rFonts w:ascii="Tahoma" w:eastAsia="Times New Roman" w:hAnsi="Tahoma" w:cs="Tahoma"/>
+                <w:color w:val="2E1308"/>
+                <w:sz w:val="24"/>
+                <w:szCs w:val="24"/>
+                <w:shd w:val="clear" w:color="auto" w:fill="FFFFFF"/>
+              </w:rPr>
+              <w:t>all the day</w:t>
+            </w:r>
+            <w:proofErr w:type="gramEnd"/>
+            <w:r>
+              <w:rPr>
+                <w:rFonts w:ascii="Tahoma" w:eastAsia="Times New Roman" w:hAnsi="Tahoma" w:cs="Tahoma"/>
+                <w:color w:val="2E1308"/>
+                <w:sz w:val="24"/>
+                <w:szCs w:val="24"/>
+                <w:shd w:val="clear" w:color="auto" w:fill="FFFFFF"/>
+              </w:rPr>
+              <w:t xml:space="preserve"> long.</w:t>
             </w:r>
           </w:p>
         </w:tc>
@@ -2555,14 +3028,13 @@
       <w:tr>
         <w:tc>
           <w:tcPr>
-            <w:tcW w:w="629" w:type="pct"/>
+            <w:tcW w:w="625" w:type="pct"/>
           </w:tcPr>
           <w:p>
             <w:pPr>
               <w:pStyle w:val="EnglishHangNoCoptic"/>
             </w:pPr>
             <w:r>
-              <w:lastRenderedPageBreak/>
               <w:t>14 But I am like a deaf man who cannot hear</w:t>
             </w:r>
           </w:p>
@@ -2583,7 +3055,7 @@
         </w:tc>
         <w:tc>
           <w:tcPr>
-            <w:tcW w:w="613" w:type="pct"/>
+            <w:tcW w:w="625" w:type="pct"/>
           </w:tcPr>
           <w:p>
             <w:pPr>
@@ -2625,23 +3097,45 @@
         </w:tc>
         <w:tc>
           <w:tcPr>
-            <w:tcW w:w="626" w:type="pct"/>
-          </w:tcPr>
-          <w:p/>
-        </w:tc>
-        <w:tc>
-          <w:tcPr>
-            <w:tcW w:w="615" w:type="pct"/>
-          </w:tcPr>
-          <w:p>
-            <w:r>
-              <w:t>But as for me, like a deaf man I heard them not, and was a speechless man that opneth not his mouth.</w:t>
-            </w:r>
-          </w:p>
-        </w:tc>
-        <w:tc>
-          <w:tcPr>
-            <w:tcW w:w="621" w:type="pct"/>
+            <w:tcW w:w="625" w:type="pct"/>
+          </w:tcPr>
+          <w:p>
+            <w:r>
+              <w:t>As</w:t>
+            </w:r>
+          </w:p>
+          <w:p>
+            <w:r>
+              <w:t>for me, I was like a deaf man, and heard not, and as one that</w:t>
+            </w:r>
+          </w:p>
+          <w:p>
+            <w:r>
+              <w:t>is dumb, who doth not open his mouth.</w:t>
+            </w:r>
+          </w:p>
+        </w:tc>
+        <w:tc>
+          <w:tcPr>
+            <w:tcW w:w="625" w:type="pct"/>
+          </w:tcPr>
+          <w:p>
+            <w:r>
+              <w:t xml:space="preserve">But as for me, like a deaf man I heard them not, and was a speechless man that </w:t>
+            </w:r>
+            <w:proofErr w:type="spellStart"/>
+            <w:r>
+              <w:t>opneth</w:t>
+            </w:r>
+            <w:proofErr w:type="spellEnd"/>
+            <w:r>
+              <w:t xml:space="preserve"> not his mouth.</w:t>
+            </w:r>
+          </w:p>
+        </w:tc>
+        <w:tc>
+          <w:tcPr>
+            <w:tcW w:w="625" w:type="pct"/>
           </w:tcPr>
           <w:p>
             <w:r>
@@ -2651,14 +3145,22 @@
         </w:tc>
         <w:tc>
           <w:tcPr>
-            <w:tcW w:w="632" w:type="pct"/>
-          </w:tcPr>
-          <w:p>
-            <w:pPr>
-              <w:pStyle w:val="EngIndEnd"/>
-            </w:pPr>
-            <w:r>
-              <w:t>But as for me, I , like the deaf, would not hear,</w:t>
+            <w:tcW w:w="625" w:type="pct"/>
+          </w:tcPr>
+          <w:p>
+            <w:pPr>
+              <w:pStyle w:val="EngIndEnd"/>
+            </w:pPr>
+            <w:r>
+              <w:t xml:space="preserve">But as for me, </w:t>
+            </w:r>
+            <w:proofErr w:type="gramStart"/>
+            <w:r>
+              <w:t>I ,</w:t>
+            </w:r>
+            <w:proofErr w:type="gramEnd"/>
+            <w:r>
+              <w:t xml:space="preserve"> like the deaf, would not hear,</w:t>
             </w:r>
           </w:p>
           <w:p>
@@ -2672,7 +3174,7 @@
         </w:tc>
         <w:tc>
           <w:tcPr>
-            <w:tcW w:w="632" w:type="pct"/>
+            <w:tcW w:w="625" w:type="pct"/>
           </w:tcPr>
           <w:p>
             <w:pPr>
@@ -2685,7 +3187,7 @@
         </w:tc>
         <w:tc>
           <w:tcPr>
-            <w:tcW w:w="632" w:type="pct"/>
+            <w:tcW w:w="625" w:type="pct"/>
           </w:tcPr>
           <w:p>
             <w:pPr>
@@ -2738,7 +3240,7 @@
       <w:tr>
         <w:tc>
           <w:tcPr>
-            <w:tcW w:w="629" w:type="pct"/>
+            <w:tcW w:w="625" w:type="pct"/>
           </w:tcPr>
           <w:p>
             <w:pPr>
@@ -2765,7 +3267,7 @@
         </w:tc>
         <w:tc>
           <w:tcPr>
-            <w:tcW w:w="613" w:type="pct"/>
+            <w:tcW w:w="625" w:type="pct"/>
           </w:tcPr>
           <w:p>
             <w:pPr>
@@ -2796,33 +3298,71 @@
         </w:tc>
         <w:tc>
           <w:tcPr>
-            <w:tcW w:w="626" w:type="pct"/>
-          </w:tcPr>
-          <w:p/>
-        </w:tc>
-        <w:tc>
-          <w:tcPr>
-            <w:tcW w:w="615" w:type="pct"/>
-          </w:tcPr>
-          <w:p>
-            <w:r>
-              <w:t>And I became as a man that heareth not, and that hath in his mouth no reproofs.</w:t>
-            </w:r>
-          </w:p>
-        </w:tc>
-        <w:tc>
-          <w:tcPr>
-            <w:tcW w:w="621" w:type="pct"/>
-          </w:tcPr>
-          <w:p>
-            <w:r>
-              <w:t>And I became as a man that heareth not, and in whose mouth are no reproofs.</w:t>
-            </w:r>
-          </w:p>
-        </w:tc>
-        <w:tc>
-          <w:tcPr>
-            <w:tcW w:w="632" w:type="pct"/>
+            <w:tcW w:w="625" w:type="pct"/>
+          </w:tcPr>
+          <w:p>
+            <w:r>
+              <w:t>I became even as a</w:t>
+            </w:r>
+          </w:p>
+          <w:p>
+            <w:proofErr w:type="gramStart"/>
+            <w:r>
+              <w:t>man</w:t>
+            </w:r>
+            <w:proofErr w:type="gramEnd"/>
+            <w:r>
+              <w:t xml:space="preserve"> that </w:t>
+            </w:r>
+            <w:proofErr w:type="spellStart"/>
+            <w:r>
+              <w:t>heareth</w:t>
+            </w:r>
+            <w:proofErr w:type="spellEnd"/>
+            <w:r>
+              <w:t xml:space="preserve"> not, and in whose mouth are no reproofs.</w:t>
+            </w:r>
+          </w:p>
+        </w:tc>
+        <w:tc>
+          <w:tcPr>
+            <w:tcW w:w="625" w:type="pct"/>
+          </w:tcPr>
+          <w:p>
+            <w:r>
+              <w:t xml:space="preserve">And I became as a man that </w:t>
+            </w:r>
+            <w:proofErr w:type="spellStart"/>
+            <w:r>
+              <w:t>heareth</w:t>
+            </w:r>
+            <w:proofErr w:type="spellEnd"/>
+            <w:r>
+              <w:t xml:space="preserve"> not, and that hath in his mouth no reproofs.</w:t>
+            </w:r>
+          </w:p>
+        </w:tc>
+        <w:tc>
+          <w:tcPr>
+            <w:tcW w:w="625" w:type="pct"/>
+          </w:tcPr>
+          <w:p>
+            <w:r>
+              <w:t xml:space="preserve">And I became as a man that </w:t>
+            </w:r>
+            <w:proofErr w:type="spellStart"/>
+            <w:r>
+              <w:t>heareth</w:t>
+            </w:r>
+            <w:proofErr w:type="spellEnd"/>
+            <w:r>
+              <w:t xml:space="preserve"> not, and in whose mouth are no reproofs.</w:t>
+            </w:r>
+          </w:p>
+        </w:tc>
+        <w:tc>
+          <w:tcPr>
+            <w:tcW w:w="625" w:type="pct"/>
           </w:tcPr>
           <w:p>
             <w:pPr>
@@ -2843,7 +3383,7 @@
         </w:tc>
         <w:tc>
           <w:tcPr>
-            <w:tcW w:w="632" w:type="pct"/>
+            <w:tcW w:w="625" w:type="pct"/>
           </w:tcPr>
           <w:p>
             <w:pPr>
@@ -2856,7 +3396,7 @@
         </w:tc>
         <w:tc>
           <w:tcPr>
-            <w:tcW w:w="632" w:type="pct"/>
+            <w:tcW w:w="625" w:type="pct"/>
           </w:tcPr>
           <w:p>
             <w:pPr>
@@ -2909,7 +3449,7 @@
       <w:tr>
         <w:tc>
           <w:tcPr>
-            <w:tcW w:w="629" w:type="pct"/>
+            <w:tcW w:w="625" w:type="pct"/>
           </w:tcPr>
           <w:p>
             <w:pPr>
@@ -2953,7 +3493,7 @@
         </w:tc>
         <w:tc>
           <w:tcPr>
-            <w:tcW w:w="613" w:type="pct"/>
+            <w:tcW w:w="625" w:type="pct"/>
           </w:tcPr>
           <w:p>
             <w:pPr>
@@ -3007,13 +3547,22 @@
         </w:tc>
         <w:tc>
           <w:tcPr>
-            <w:tcW w:w="626" w:type="pct"/>
-          </w:tcPr>
-          <w:p/>
-        </w:tc>
-        <w:tc>
-          <w:tcPr>
-            <w:tcW w:w="615" w:type="pct"/>
+            <w:tcW w:w="625" w:type="pct"/>
+          </w:tcPr>
+          <w:p>
+            <w:r>
+              <w:t>For in thee, O Lord, have I put my trust; thou shalt answer</w:t>
+            </w:r>
+          </w:p>
+          <w:p>
+            <w:r>
+              <w:t>for me, O Lord my God.</w:t>
+            </w:r>
+          </w:p>
+        </w:tc>
+        <w:tc>
+          <w:tcPr>
+            <w:tcW w:w="625" w:type="pct"/>
           </w:tcPr>
           <w:p>
             <w:r>
@@ -3023,7 +3572,7 @@
         </w:tc>
         <w:tc>
           <w:tcPr>
-            <w:tcW w:w="621" w:type="pct"/>
+            <w:tcW w:w="625" w:type="pct"/>
           </w:tcPr>
           <w:p>
             <w:r>
@@ -3033,7 +3582,7 @@
         </w:tc>
         <w:tc>
           <w:tcPr>
-            <w:tcW w:w="632" w:type="pct"/>
+            <w:tcW w:w="625" w:type="pct"/>
           </w:tcPr>
           <w:p>
             <w:pPr>
@@ -3054,7 +3603,7 @@
         </w:tc>
         <w:tc>
           <w:tcPr>
-            <w:tcW w:w="632" w:type="pct"/>
+            <w:tcW w:w="625" w:type="pct"/>
           </w:tcPr>
           <w:p>
             <w:pPr>
@@ -3067,7 +3616,7 @@
         </w:tc>
         <w:tc>
           <w:tcPr>
-            <w:tcW w:w="632" w:type="pct"/>
+            <w:tcW w:w="625" w:type="pct"/>
           </w:tcPr>
           <w:p>
             <w:pPr>
@@ -3120,7 +3669,7 @@
       <w:tr>
         <w:tc>
           <w:tcPr>
-            <w:tcW w:w="629" w:type="pct"/>
+            <w:tcW w:w="625" w:type="pct"/>
           </w:tcPr>
           <w:p>
             <w:pPr>
@@ -3147,7 +3696,7 @@
         </w:tc>
         <w:tc>
           <w:tcPr>
-            <w:tcW w:w="613" w:type="pct"/>
+            <w:tcW w:w="625" w:type="pct"/>
           </w:tcPr>
           <w:p>
             <w:pPr>
@@ -3181,33 +3730,71 @@
         </w:tc>
         <w:tc>
           <w:tcPr>
-            <w:tcW w:w="626" w:type="pct"/>
-          </w:tcPr>
-          <w:p/>
-        </w:tc>
-        <w:tc>
-          <w:tcPr>
-            <w:tcW w:w="615" w:type="pct"/>
-          </w:tcPr>
-          <w:p>
-            <w:r>
-              <w:t>For I said: Let enver mine enemies rejoice over me; yea, when my feet were shaken, those men spake boastful words against me.</w:t>
-            </w:r>
-          </w:p>
-        </w:tc>
-        <w:tc>
-          <w:tcPr>
-            <w:tcW w:w="621" w:type="pct"/>
-          </w:tcPr>
-          <w:p>
-            <w:r>
-              <w:t>For I said, Let never mine enemies triumph over me; for when my foot slipped, they boasted against me.</w:t>
-            </w:r>
-          </w:p>
-        </w:tc>
-        <w:tc>
-          <w:tcPr>
-            <w:tcW w:w="632" w:type="pct"/>
+            <w:tcW w:w="625" w:type="pct"/>
+          </w:tcPr>
+          <w:p>
+            <w:r>
+              <w:t>I have required that they, even mine</w:t>
+            </w:r>
+          </w:p>
+          <w:p>
+            <w:r>
+              <w:t>enemies, should not triumph over me; for when my foot</w:t>
+            </w:r>
+          </w:p>
+          <w:p>
+            <w:r>
+              <w:t>slipped, they rejoiced greatly against me.</w:t>
+            </w:r>
+          </w:p>
+        </w:tc>
+        <w:tc>
+          <w:tcPr>
+            <w:tcW w:w="625" w:type="pct"/>
+          </w:tcPr>
+          <w:p>
+            <w:r>
+              <w:t xml:space="preserve">For I said: Let </w:t>
+            </w:r>
+            <w:proofErr w:type="spellStart"/>
+            <w:r>
+              <w:t>enver</w:t>
+            </w:r>
+            <w:proofErr w:type="spellEnd"/>
+            <w:r>
+              <w:t xml:space="preserve"> mine enemies rejoice over me; yea, when my feet were shaken, those men </w:t>
+            </w:r>
+            <w:proofErr w:type="spellStart"/>
+            <w:r>
+              <w:t>spake</w:t>
+            </w:r>
+            <w:proofErr w:type="spellEnd"/>
+            <w:r>
+              <w:t xml:space="preserve"> boastful words against me.</w:t>
+            </w:r>
+          </w:p>
+        </w:tc>
+        <w:tc>
+          <w:tcPr>
+            <w:tcW w:w="625" w:type="pct"/>
+          </w:tcPr>
+          <w:p>
+            <w:r>
+              <w:t xml:space="preserve">For I said, </w:t>
+            </w:r>
+            <w:proofErr w:type="gramStart"/>
+            <w:r>
+              <w:t>Let</w:t>
+            </w:r>
+            <w:proofErr w:type="gramEnd"/>
+            <w:r>
+              <w:t xml:space="preserve"> never mine enemies triumph over me; for when my foot slipped, they boasted against me.</w:t>
+            </w:r>
+          </w:p>
+        </w:tc>
+        <w:tc>
+          <w:tcPr>
+            <w:tcW w:w="625" w:type="pct"/>
           </w:tcPr>
           <w:p>
             <w:pPr>
@@ -3228,20 +3815,28 @@
         </w:tc>
         <w:tc>
           <w:tcPr>
-            <w:tcW w:w="632" w:type="pct"/>
-          </w:tcPr>
-          <w:p>
-            <w:pPr>
-              <w:pStyle w:val="EngIndEnd"/>
-            </w:pPr>
-            <w:r>
-              <w:t>For I said, Lest mine enemies rejoice against me: for when my feet were moved, they spoke boastingly against me.</w:t>
-            </w:r>
-          </w:p>
-        </w:tc>
-        <w:tc>
-          <w:tcPr>
-            <w:tcW w:w="632" w:type="pct"/>
+            <w:tcW w:w="625" w:type="pct"/>
+          </w:tcPr>
+          <w:p>
+            <w:pPr>
+              <w:pStyle w:val="EngIndEnd"/>
+            </w:pPr>
+            <w:r>
+              <w:t xml:space="preserve">For I said, </w:t>
+            </w:r>
+            <w:proofErr w:type="gramStart"/>
+            <w:r>
+              <w:t>Lest</w:t>
+            </w:r>
+            <w:proofErr w:type="gramEnd"/>
+            <w:r>
+              <w:t xml:space="preserve"> mine enemies rejoice against me: for when my feet were moved, they spoke boastingly against me.</w:t>
+            </w:r>
+          </w:p>
+        </w:tc>
+        <w:tc>
+          <w:tcPr>
+            <w:tcW w:w="625" w:type="pct"/>
           </w:tcPr>
           <w:p>
             <w:pPr>
@@ -3294,7 +3889,7 @@
       <w:tr>
         <w:tc>
           <w:tcPr>
-            <w:tcW w:w="629" w:type="pct"/>
+            <w:tcW w:w="625" w:type="pct"/>
           </w:tcPr>
           <w:p>
             <w:pPr>
@@ -3321,7 +3916,7 @@
         </w:tc>
         <w:tc>
           <w:tcPr>
-            <w:tcW w:w="613" w:type="pct"/>
+            <w:tcW w:w="625" w:type="pct"/>
           </w:tcPr>
           <w:p>
             <w:pPr>
@@ -3354,13 +3949,22 @@
         </w:tc>
         <w:tc>
           <w:tcPr>
-            <w:tcW w:w="626" w:type="pct"/>
-          </w:tcPr>
-          <w:p/>
-        </w:tc>
-        <w:tc>
-          <w:tcPr>
-            <w:tcW w:w="615" w:type="pct"/>
+            <w:tcW w:w="625" w:type="pct"/>
+          </w:tcPr>
+          <w:p>
+            <w:r>
+              <w:t>And I truly am set</w:t>
+            </w:r>
+          </w:p>
+          <w:p>
+            <w:r>
+              <w:t>in the plague, and my heaviness is ever in my sight.</w:t>
+            </w:r>
+          </w:p>
+        </w:tc>
+        <w:tc>
+          <w:tcPr>
+            <w:tcW w:w="625" w:type="pct"/>
           </w:tcPr>
           <w:p>
             <w:r>
@@ -3370,7 +3974,7 @@
         </w:tc>
         <w:tc>
           <w:tcPr>
-            <w:tcW w:w="621" w:type="pct"/>
+            <w:tcW w:w="625" w:type="pct"/>
           </w:tcPr>
           <w:p>
             <w:r>
@@ -3380,7 +3984,7 @@
         </w:tc>
         <w:tc>
           <w:tcPr>
-            <w:tcW w:w="632" w:type="pct"/>
+            <w:tcW w:w="625" w:type="pct"/>
           </w:tcPr>
           <w:p>
             <w:pPr>
@@ -3401,7 +4005,7 @@
         </w:tc>
         <w:tc>
           <w:tcPr>
-            <w:tcW w:w="632" w:type="pct"/>
+            <w:tcW w:w="625" w:type="pct"/>
           </w:tcPr>
           <w:p>
             <w:pPr>
@@ -3414,7 +4018,7 @@
         </w:tc>
         <w:tc>
           <w:tcPr>
-            <w:tcW w:w="632" w:type="pct"/>
+            <w:tcW w:w="625" w:type="pct"/>
           </w:tcPr>
           <w:p>
             <w:pPr>
@@ -3467,38 +4071,7 @@
       <w:tr>
         <w:tc>
           <w:tcPr>
-            <w:tcW w:w="629" w:type="pct"/>
-          </w:tcPr>
-          <w:p>
-            <w:pPr>
-              <w:pStyle w:val="EnglishHangNoCoptic"/>
-            </w:pPr>
-            <w:r>
-              <w:t>19 For I confess my lawlessness</w:t>
-            </w:r>
-          </w:p>
-          <w:p>
-            <w:pPr>
-              <w:pStyle w:val="EnglishHangEndNoCoptic"/>
-            </w:pPr>
-            <w:r>
-              <w:tab/>
-              <w:t xml:space="preserve">and I am concerned about my </w:t>
-            </w:r>
-            <w:r>
-              <w:lastRenderedPageBreak/>
-              <w:t>sin.</w:t>
-            </w:r>
-          </w:p>
-          <w:p>
-            <w:pPr>
-              <w:pStyle w:val="EnglishHangNoCoptic"/>
-            </w:pPr>
-          </w:p>
-        </w:tc>
-        <w:tc>
-          <w:tcPr>
-            <w:tcW w:w="613" w:type="pct"/>
+            <w:tcW w:w="625" w:type="pct"/>
           </w:tcPr>
           <w:p>
             <w:pPr>
@@ -3508,6 +4081,33 @@
               <w:lastRenderedPageBreak/>
               <w:t>19 For I confess my lawlessness</w:t>
             </w:r>
+          </w:p>
+          <w:p>
+            <w:pPr>
+              <w:pStyle w:val="EnglishHangEndNoCoptic"/>
+            </w:pPr>
+            <w:r>
+              <w:tab/>
+              <w:t>and I am concerned about my sin.</w:t>
+            </w:r>
+          </w:p>
+          <w:p>
+            <w:pPr>
+              <w:pStyle w:val="EnglishHangNoCoptic"/>
+            </w:pPr>
+          </w:p>
+        </w:tc>
+        <w:tc>
+          <w:tcPr>
+            <w:tcW w:w="625" w:type="pct"/>
+          </w:tcPr>
+          <w:p>
+            <w:pPr>
+              <w:pStyle w:val="EnglishHangNoCoptic"/>
+            </w:pPr>
+            <w:r>
+              <w:t>19 For I confess my lawlessness</w:t>
+            </w:r>
             <w:r>
               <w:t>,</w:t>
             </w:r>
@@ -3524,64 +4124,71 @@
               <w:t>anxious</w:t>
             </w:r>
             <w:r>
-              <w:t xml:space="preserve"> about my </w:t>
-            </w:r>
-            <w:r>
-              <w:lastRenderedPageBreak/>
-              <w:t>sin.</w:t>
-            </w:r>
-          </w:p>
-        </w:tc>
-        <w:tc>
-          <w:tcPr>
-            <w:tcW w:w="626" w:type="pct"/>
-          </w:tcPr>
-          <w:p/>
-        </w:tc>
-        <w:tc>
-          <w:tcPr>
-            <w:tcW w:w="615" w:type="pct"/>
-          </w:tcPr>
-          <w:p>
-            <w:r>
-              <w:t xml:space="preserve">For I will declare mine iniquity, and I </w:t>
-            </w:r>
-            <w:r>
-              <w:lastRenderedPageBreak/>
-              <w:t>will take heed concerning my sin.</w:t>
-            </w:r>
-          </w:p>
-        </w:tc>
-        <w:tc>
-          <w:tcPr>
-            <w:tcW w:w="621" w:type="pct"/>
-          </w:tcPr>
-          <w:p>
-            <w:r>
-              <w:lastRenderedPageBreak/>
-              <w:t xml:space="preserve">For I will confess my wickedness, and </w:t>
-            </w:r>
-            <w:r>
-              <w:lastRenderedPageBreak/>
-              <w:t>be sorry for my sin.</w:t>
-            </w:r>
-          </w:p>
-        </w:tc>
-        <w:tc>
-          <w:tcPr>
-            <w:tcW w:w="632" w:type="pct"/>
-          </w:tcPr>
-          <w:p>
-            <w:pPr>
-              <w:pStyle w:val="EngIndEnd"/>
-            </w:pPr>
-            <w:r>
-              <w:lastRenderedPageBreak/>
-              <w:t xml:space="preserve">because my lawlessness I will </w:t>
-            </w:r>
-            <w:r>
-              <w:lastRenderedPageBreak/>
-              <w:t>report,</w:t>
+              <w:t xml:space="preserve"> about my sin.</w:t>
+            </w:r>
+          </w:p>
+        </w:tc>
+        <w:tc>
+          <w:tcPr>
+            <w:tcW w:w="625" w:type="pct"/>
+          </w:tcPr>
+          <w:p>
+            <w:r>
+              <w:t>For I will</w:t>
+            </w:r>
+          </w:p>
+          <w:p>
+            <w:r>
+              <w:t xml:space="preserve">confess my </w:t>
+            </w:r>
+            <w:proofErr w:type="gramStart"/>
+            <w:r>
+              <w:t>wickedness, and</w:t>
+            </w:r>
+            <w:proofErr w:type="gramEnd"/>
+            <w:r>
+              <w:t xml:space="preserve"> be sorry for my sin.</w:t>
+            </w:r>
+          </w:p>
+        </w:tc>
+        <w:tc>
+          <w:tcPr>
+            <w:tcW w:w="625" w:type="pct"/>
+          </w:tcPr>
+          <w:p>
+            <w:r>
+              <w:t>For I will declare mine iniquity, and I will take heed concerning my sin.</w:t>
+            </w:r>
+          </w:p>
+        </w:tc>
+        <w:tc>
+          <w:tcPr>
+            <w:tcW w:w="625" w:type="pct"/>
+          </w:tcPr>
+          <w:p>
+            <w:r>
+              <w:t xml:space="preserve">For I will confess my </w:t>
+            </w:r>
+            <w:proofErr w:type="gramStart"/>
+            <w:r>
+              <w:t>wickedness, and</w:t>
+            </w:r>
+            <w:proofErr w:type="gramEnd"/>
+            <w:r>
+              <w:t xml:space="preserve"> be sorry for my sin.</w:t>
+            </w:r>
+          </w:p>
+        </w:tc>
+        <w:tc>
+          <w:tcPr>
+            <w:tcW w:w="625" w:type="pct"/>
+          </w:tcPr>
+          <w:p>
+            <w:pPr>
+              <w:pStyle w:val="EngIndEnd"/>
+            </w:pPr>
+            <w:r>
+              <w:t>because my lawlessness I will report,</w:t>
             </w:r>
           </w:p>
           <w:p>
@@ -3595,25 +4202,28 @@
         </w:tc>
         <w:tc>
           <w:tcPr>
-            <w:tcW w:w="632" w:type="pct"/>
-          </w:tcPr>
-          <w:p>
-            <w:pPr>
-              <w:pStyle w:val="EngIndEnd"/>
-            </w:pPr>
-            <w:r>
-              <w:lastRenderedPageBreak/>
-              <w:t xml:space="preserve">For I will declare mine iniquity, and </w:t>
-            </w:r>
-            <w:r>
-              <w:lastRenderedPageBreak/>
-              <w:t>be distressed for my sin.</w:t>
-            </w:r>
-          </w:p>
-        </w:tc>
-        <w:tc>
-          <w:tcPr>
-            <w:tcW w:w="632" w:type="pct"/>
+            <w:tcW w:w="625" w:type="pct"/>
+          </w:tcPr>
+          <w:p>
+            <w:pPr>
+              <w:pStyle w:val="EngIndEnd"/>
+            </w:pPr>
+            <w:r>
+              <w:t xml:space="preserve">For I will declare mine </w:t>
+            </w:r>
+            <w:proofErr w:type="gramStart"/>
+            <w:r>
+              <w:t>iniquity, and</w:t>
+            </w:r>
+            <w:proofErr w:type="gramEnd"/>
+            <w:r>
+              <w:t xml:space="preserve"> be distressed for my sin.</w:t>
+            </w:r>
+          </w:p>
+        </w:tc>
+        <w:tc>
+          <w:tcPr>
+            <w:tcW w:w="625" w:type="pct"/>
           </w:tcPr>
           <w:p>
             <w:pPr>
@@ -3635,7 +4245,6 @@
                 <w:szCs w:val="24"/>
                 <w:shd w:val="clear" w:color="auto" w:fill="FFFFFF"/>
               </w:rPr>
-              <w:lastRenderedPageBreak/>
               <w:t>For I will declare my transgression,</w:t>
             </w:r>
           </w:p>
@@ -3659,7 +4268,6 @@
                 <w:szCs w:val="24"/>
                 <w:shd w:val="clear" w:color="auto" w:fill="FFFFFF"/>
               </w:rPr>
-              <w:lastRenderedPageBreak/>
               <w:t>And I will be anxious about my sin.</w:t>
             </w:r>
           </w:p>
@@ -3668,14 +4276,13 @@
       <w:tr>
         <w:tc>
           <w:tcPr>
-            <w:tcW w:w="629" w:type="pct"/>
+            <w:tcW w:w="625" w:type="pct"/>
           </w:tcPr>
           <w:p>
             <w:pPr>
               <w:pStyle w:val="EnglishHangNoCoptic"/>
             </w:pPr>
             <w:r>
-              <w:lastRenderedPageBreak/>
               <w:t>20 But my enemies live and have got possession of me,</w:t>
             </w:r>
           </w:p>
@@ -3696,7 +4303,7 @@
         </w:tc>
         <w:tc>
           <w:tcPr>
-            <w:tcW w:w="613" w:type="pct"/>
+            <w:tcW w:w="625" w:type="pct"/>
           </w:tcPr>
           <w:p>
             <w:pPr>
@@ -3735,13 +4342,22 @@
         </w:tc>
         <w:tc>
           <w:tcPr>
-            <w:tcW w:w="626" w:type="pct"/>
-          </w:tcPr>
-          <w:p/>
-        </w:tc>
-        <w:tc>
-          <w:tcPr>
-            <w:tcW w:w="615" w:type="pct"/>
+            <w:tcW w:w="625" w:type="pct"/>
+          </w:tcPr>
+          <w:p>
+            <w:r>
+              <w:t>But mine enemies live, and are mighty; and they that hate me wrongfully</w:t>
+            </w:r>
+          </w:p>
+          <w:p>
+            <w:r>
+              <w:t>are many in number.</w:t>
+            </w:r>
+          </w:p>
+        </w:tc>
+        <w:tc>
+          <w:tcPr>
+            <w:tcW w:w="625" w:type="pct"/>
           </w:tcPr>
           <w:p>
             <w:r>
@@ -3751,7 +4367,7 @@
         </w:tc>
         <w:tc>
           <w:tcPr>
-            <w:tcW w:w="621" w:type="pct"/>
+            <w:tcW w:w="625" w:type="pct"/>
           </w:tcPr>
           <w:p>
             <w:r>
@@ -3761,7 +4377,7 @@
         </w:tc>
         <w:tc>
           <w:tcPr>
-            <w:tcW w:w="632" w:type="pct"/>
+            <w:tcW w:w="625" w:type="pct"/>
           </w:tcPr>
           <w:p>
             <w:pPr>
@@ -3782,20 +4398,28 @@
         </w:tc>
         <w:tc>
           <w:tcPr>
-            <w:tcW w:w="632" w:type="pct"/>
-          </w:tcPr>
-          <w:p>
-            <w:pPr>
-              <w:pStyle w:val="EngIndEnd"/>
-            </w:pPr>
-            <w:r>
-              <w:t>But mine enemies live, and are mightier than I: and they that hate me unjustly are multiplied.</w:t>
-            </w:r>
-          </w:p>
-        </w:tc>
-        <w:tc>
-          <w:tcPr>
-            <w:tcW w:w="632" w:type="pct"/>
+            <w:tcW w:w="625" w:type="pct"/>
+          </w:tcPr>
+          <w:p>
+            <w:pPr>
+              <w:pStyle w:val="EngIndEnd"/>
+            </w:pPr>
+            <w:r>
+              <w:t xml:space="preserve">But mine enemies </w:t>
+            </w:r>
+            <w:proofErr w:type="gramStart"/>
+            <w:r>
+              <w:t>live, and</w:t>
+            </w:r>
+            <w:proofErr w:type="gramEnd"/>
+            <w:r>
+              <w:t xml:space="preserve"> are mightier than I: and they that hate me unjustly are multiplied.</w:t>
+            </w:r>
+          </w:p>
+        </w:tc>
+        <w:tc>
+          <w:tcPr>
+            <w:tcW w:w="625" w:type="pct"/>
           </w:tcPr>
           <w:p>
             <w:pPr>
@@ -3848,7 +4472,7 @@
       <w:tr>
         <w:tc>
           <w:tcPr>
-            <w:tcW w:w="629" w:type="pct"/>
+            <w:tcW w:w="625" w:type="pct"/>
           </w:tcPr>
           <w:p>
             <w:pPr>
@@ -3875,7 +4499,7 @@
         </w:tc>
         <w:tc>
           <w:tcPr>
-            <w:tcW w:w="613" w:type="pct"/>
+            <w:tcW w:w="625" w:type="pct"/>
           </w:tcPr>
           <w:p>
             <w:pPr>
@@ -3920,13 +4544,22 @@
         </w:tc>
         <w:tc>
           <w:tcPr>
-            <w:tcW w:w="626" w:type="pct"/>
-          </w:tcPr>
-          <w:p/>
-        </w:tc>
-        <w:tc>
-          <w:tcPr>
-            <w:tcW w:w="615" w:type="pct"/>
+            <w:tcW w:w="625" w:type="pct"/>
+          </w:tcPr>
+          <w:p>
+            <w:r>
+              <w:t>They also that reward evil for good are</w:t>
+            </w:r>
+          </w:p>
+          <w:p>
+            <w:r>
+              <w:t>against me, because I follow the thing that good is.</w:t>
+            </w:r>
+          </w:p>
+        </w:tc>
+        <w:tc>
+          <w:tcPr>
+            <w:tcW w:w="625" w:type="pct"/>
           </w:tcPr>
           <w:p>
             <w:r>
@@ -3936,7 +4569,7 @@
         </w:tc>
         <w:tc>
           <w:tcPr>
-            <w:tcW w:w="621" w:type="pct"/>
+            <w:tcW w:w="625" w:type="pct"/>
           </w:tcPr>
           <w:p>
             <w:r>
@@ -3946,7 +4579,7 @@
         </w:tc>
         <w:tc>
           <w:tcPr>
-            <w:tcW w:w="632" w:type="pct"/>
+            <w:tcW w:w="625" w:type="pct"/>
           </w:tcPr>
           <w:p>
             <w:pPr>
@@ -3961,7 +4594,15 @@
               <w:pStyle w:val="EngIndEnd"/>
             </w:pPr>
             <w:r>
-              <w:t>would slander me, since I would follow after righteousness,</w:t>
+              <w:t xml:space="preserve">would slander me, since I would </w:t>
+            </w:r>
+            <w:proofErr w:type="gramStart"/>
+            <w:r>
+              <w:t>follow after</w:t>
+            </w:r>
+            <w:proofErr w:type="gramEnd"/>
+            <w:r>
+              <w:t xml:space="preserve"> righteousness,</w:t>
             </w:r>
           </w:p>
           <w:p>
@@ -3975,7 +4616,7 @@
         </w:tc>
         <w:tc>
           <w:tcPr>
-            <w:tcW w:w="632" w:type="pct"/>
+            <w:tcW w:w="625" w:type="pct"/>
           </w:tcPr>
           <w:p>
             <w:pPr>
@@ -3988,7 +4629,7 @@
         </w:tc>
         <w:tc>
           <w:tcPr>
-            <w:tcW w:w="632" w:type="pct"/>
+            <w:tcW w:w="625" w:type="pct"/>
           </w:tcPr>
           <w:p>
             <w:pPr>
@@ -4064,7 +4705,7 @@
       <w:tr>
         <w:tc>
           <w:tcPr>
-            <w:tcW w:w="629" w:type="pct"/>
+            <w:tcW w:w="625" w:type="pct"/>
           </w:tcPr>
           <w:p>
             <w:pPr>
@@ -4091,7 +4732,7 @@
         </w:tc>
         <w:tc>
           <w:tcPr>
-            <w:tcW w:w="613" w:type="pct"/>
+            <w:tcW w:w="625" w:type="pct"/>
           </w:tcPr>
           <w:p>
             <w:pPr>
@@ -4130,13 +4771,17 @@
         </w:tc>
         <w:tc>
           <w:tcPr>
-            <w:tcW w:w="626" w:type="pct"/>
-          </w:tcPr>
-          <w:p/>
-        </w:tc>
-        <w:tc>
-          <w:tcPr>
-            <w:tcW w:w="615" w:type="pct"/>
+            <w:tcW w:w="625" w:type="pct"/>
+          </w:tcPr>
+          <w:p>
+            <w:r>
+              <w:t>Forsake me not, O Lord my God; be not thou far from me.</w:t>
+            </w:r>
+          </w:p>
+        </w:tc>
+        <w:tc>
+          <w:tcPr>
+            <w:tcW w:w="625" w:type="pct"/>
           </w:tcPr>
           <w:p>
             <w:r>
@@ -4146,7 +4791,7 @@
         </w:tc>
         <w:tc>
           <w:tcPr>
-            <w:tcW w:w="621" w:type="pct"/>
+            <w:tcW w:w="625" w:type="pct"/>
           </w:tcPr>
           <w:p>
             <w:r>
@@ -4156,7 +4801,7 @@
         </w:tc>
         <w:tc>
           <w:tcPr>
-            <w:tcW w:w="632" w:type="pct"/>
+            <w:tcW w:w="625" w:type="pct"/>
           </w:tcPr>
           <w:p>
             <w:pPr>
@@ -4177,7 +4822,7 @@
         </w:tc>
         <w:tc>
           <w:tcPr>
-            <w:tcW w:w="632" w:type="pct"/>
+            <w:tcW w:w="625" w:type="pct"/>
           </w:tcPr>
           <w:p>
             <w:pPr>
@@ -4190,7 +4835,7 @@
         </w:tc>
         <w:tc>
           <w:tcPr>
-            <w:tcW w:w="632" w:type="pct"/>
+            <w:tcW w:w="625" w:type="pct"/>
           </w:tcPr>
           <w:p>
             <w:pPr>
@@ -4243,7 +4888,7 @@
       <w:tr>
         <w:tc>
           <w:tcPr>
-            <w:tcW w:w="629" w:type="pct"/>
+            <w:tcW w:w="625" w:type="pct"/>
           </w:tcPr>
           <w:p>
             <w:pPr>
@@ -4270,7 +4915,7 @@
         </w:tc>
         <w:tc>
           <w:tcPr>
-            <w:tcW w:w="613" w:type="pct"/>
+            <w:tcW w:w="625" w:type="pct"/>
           </w:tcPr>
           <w:p>
             <w:pPr>
@@ -4288,19 +4933,23 @@
               <w:tab/>
               <w:t>O Lord of my salvation.</w:t>
             </w:r>
+          </w:p>
+        </w:tc>
+        <w:tc>
+          <w:tcPr>
+            <w:tcW w:w="625" w:type="pct"/>
+          </w:tcPr>
+          <w:p>
+            <w:r>
+              <w:t>Haste thee to help me, O Lord God of my salvation.</w:t>
+            </w:r>
             <w:bookmarkStart w:id="0" w:name="_GoBack"/>
             <w:bookmarkEnd w:id="0"/>
           </w:p>
         </w:tc>
         <w:tc>
           <w:tcPr>
-            <w:tcW w:w="626" w:type="pct"/>
-          </w:tcPr>
-          <w:p/>
-        </w:tc>
-        <w:tc>
-          <w:tcPr>
-            <w:tcW w:w="615" w:type="pct"/>
+            <w:tcW w:w="625" w:type="pct"/>
           </w:tcPr>
           <w:p>
             <w:r>
@@ -4310,7 +4959,7 @@
         </w:tc>
         <w:tc>
           <w:tcPr>
-            <w:tcW w:w="621" w:type="pct"/>
+            <w:tcW w:w="625" w:type="pct"/>
           </w:tcPr>
           <w:p>
             <w:r>
@@ -4320,7 +4969,7 @@
         </w:tc>
         <w:tc>
           <w:tcPr>
-            <w:tcW w:w="632" w:type="pct"/>
+            <w:tcW w:w="625" w:type="pct"/>
           </w:tcPr>
           <w:p>
             <w:pPr>
@@ -4341,7 +4990,7 @@
         </w:tc>
         <w:tc>
           <w:tcPr>
-            <w:tcW w:w="632" w:type="pct"/>
+            <w:tcW w:w="625" w:type="pct"/>
           </w:tcPr>
           <w:p>
             <w:pPr>
@@ -4354,7 +5003,7 @@
         </w:tc>
         <w:tc>
           <w:tcPr>
-            <w:tcW w:w="632" w:type="pct"/>
+            <w:tcW w:w="625" w:type="pct"/>
           </w:tcPr>
           <w:p>
             <w:pPr>
@@ -4422,7 +5071,7 @@
 </file>
 
 <file path=word/endnotes.xml><?xml version="1.0" encoding="utf-8"?>
-<w:endnotes xmlns:wpc="http://schemas.microsoft.com/office/word/2010/wordprocessingCanvas" xmlns:mo="http://schemas.microsoft.com/office/mac/office/2008/main" xmlns:mc="http://schemas.openxmlformats.org/markup-compatibility/2006" xmlns:mv="urn:schemas-microsoft-com:mac:vml" xmlns:o="urn:schemas-microsoft-com:office:office" xmlns:r="http://schemas.openxmlformats.org/officeDocument/2006/relationships" xmlns:m="http://schemas.openxmlformats.org/officeDocument/2006/math" xmlns:v="urn:schemas-microsoft-com:vml" xmlns:wp14="http://schemas.microsoft.com/office/word/2010/wordprocessingDrawing" xmlns:wp="http://schemas.openxmlformats.org/drawingml/2006/wordprocessingDrawing" xmlns:w10="urn:schemas-microsoft-com:office:word" xmlns:w="http://schemas.openxmlformats.org/wordprocessingml/2006/main" xmlns:w14="http://schemas.microsoft.com/office/word/2010/wordml" xmlns:w15="http://schemas.microsoft.com/office/word/2012/wordml" xmlns:wpg="http://schemas.microsoft.com/office/word/2010/wordprocessingGroup" xmlns:wpi="http://schemas.microsoft.com/office/word/2010/wordprocessingInk" xmlns:wne="http://schemas.microsoft.com/office/word/2006/wordml" xmlns:wps="http://schemas.microsoft.com/office/word/2010/wordprocessingShape" mc:Ignorable="w14 w15 wp14">
+<w:endnotes xmlns:wpc="http://schemas.microsoft.com/office/word/2010/wordprocessingCanvas" xmlns:cx="http://schemas.microsoft.com/office/drawing/2014/chartex" xmlns:cx1="http://schemas.microsoft.com/office/drawing/2015/9/8/chartex" xmlns:cx2="http://schemas.microsoft.com/office/drawing/2015/10/21/chartex" xmlns:cx3="http://schemas.microsoft.com/office/drawing/2016/5/9/chartex" xmlns:cx4="http://schemas.microsoft.com/office/drawing/2016/5/10/chartex" xmlns:cx5="http://schemas.microsoft.com/office/drawing/2016/5/11/chartex" xmlns:cx6="http://schemas.microsoft.com/office/drawing/2016/5/12/chartex" xmlns:cx7="http://schemas.microsoft.com/office/drawing/2016/5/13/chartex" xmlns:cx8="http://schemas.microsoft.com/office/drawing/2016/5/14/chartex" xmlns:mc="http://schemas.openxmlformats.org/markup-compatibility/2006" xmlns:aink="http://schemas.microsoft.com/office/drawing/2016/ink" xmlns:am3d="http://schemas.microsoft.com/office/drawing/2017/model3d" xmlns:o="urn:schemas-microsoft-com:office:office" xmlns:r="http://schemas.openxmlformats.org/officeDocument/2006/relationships" xmlns:m="http://schemas.openxmlformats.org/officeDocument/2006/math" xmlns:v="urn:schemas-microsoft-com:vml" xmlns:wp14="http://schemas.microsoft.com/office/word/2010/wordprocessingDrawing" xmlns:wp="http://schemas.openxmlformats.org/drawingml/2006/wordprocessingDrawing" xmlns:w10="urn:schemas-microsoft-com:office:word" xmlns:w="http://schemas.openxmlformats.org/wordprocessingml/2006/main" xmlns:w14="http://schemas.microsoft.com/office/word/2010/wordml" xmlns:w15="http://schemas.microsoft.com/office/word/2012/wordml" xmlns:w16cid="http://schemas.microsoft.com/office/word/2016/wordml/cid" xmlns:w16se="http://schemas.microsoft.com/office/word/2015/wordml/symex" xmlns:wpg="http://schemas.microsoft.com/office/word/2010/wordprocessingGroup" xmlns:wpi="http://schemas.microsoft.com/office/word/2010/wordprocessingInk" xmlns:wne="http://schemas.microsoft.com/office/word/2006/wordml" xmlns:wps="http://schemas.microsoft.com/office/word/2010/wordprocessingShape" mc:Ignorable="w14 w15 w16se w16cid wp14">
   <w:endnote w:type="separator" w:id="-1">
     <w:p>
       <w:pPr>
@@ -4447,7 +5096,7 @@
 </file>
 
 <file path=word/footnotes.xml><?xml version="1.0" encoding="utf-8"?>
-<w:footnotes xmlns:wpc="http://schemas.microsoft.com/office/word/2010/wordprocessingCanvas" xmlns:mo="http://schemas.microsoft.com/office/mac/office/2008/main" xmlns:mc="http://schemas.openxmlformats.org/markup-compatibility/2006" xmlns:mv="urn:schemas-microsoft-com:mac:vml" xmlns:o="urn:schemas-microsoft-com:office:office" xmlns:r="http://schemas.openxmlformats.org/officeDocument/2006/relationships" xmlns:m="http://schemas.openxmlformats.org/officeDocument/2006/math" xmlns:v="urn:schemas-microsoft-com:vml" xmlns:wp14="http://schemas.microsoft.com/office/word/2010/wordprocessingDrawing" xmlns:wp="http://schemas.openxmlformats.org/drawingml/2006/wordprocessingDrawing" xmlns:w10="urn:schemas-microsoft-com:office:word" xmlns:w="http://schemas.openxmlformats.org/wordprocessingml/2006/main" xmlns:w14="http://schemas.microsoft.com/office/word/2010/wordml" xmlns:w15="http://schemas.microsoft.com/office/word/2012/wordml" xmlns:wpg="http://schemas.microsoft.com/office/word/2010/wordprocessingGroup" xmlns:wpi="http://schemas.microsoft.com/office/word/2010/wordprocessingInk" xmlns:wne="http://schemas.microsoft.com/office/word/2006/wordml" xmlns:wps="http://schemas.microsoft.com/office/word/2010/wordprocessingShape" mc:Ignorable="w14 w15 wp14">
+<w:footnotes xmlns:wpc="http://schemas.microsoft.com/office/word/2010/wordprocessingCanvas" xmlns:cx="http://schemas.microsoft.com/office/drawing/2014/chartex" xmlns:cx1="http://schemas.microsoft.com/office/drawing/2015/9/8/chartex" xmlns:cx2="http://schemas.microsoft.com/office/drawing/2015/10/21/chartex" xmlns:cx3="http://schemas.microsoft.com/office/drawing/2016/5/9/chartex" xmlns:cx4="http://schemas.microsoft.com/office/drawing/2016/5/10/chartex" xmlns:cx5="http://schemas.microsoft.com/office/drawing/2016/5/11/chartex" xmlns:cx6="http://schemas.microsoft.com/office/drawing/2016/5/12/chartex" xmlns:cx7="http://schemas.microsoft.com/office/drawing/2016/5/13/chartex" xmlns:cx8="http://schemas.microsoft.com/office/drawing/2016/5/14/chartex" xmlns:mc="http://schemas.openxmlformats.org/markup-compatibility/2006" xmlns:aink="http://schemas.microsoft.com/office/drawing/2016/ink" xmlns:am3d="http://schemas.microsoft.com/office/drawing/2017/model3d" xmlns:o="urn:schemas-microsoft-com:office:office" xmlns:r="http://schemas.openxmlformats.org/officeDocument/2006/relationships" xmlns:m="http://schemas.openxmlformats.org/officeDocument/2006/math" xmlns:v="urn:schemas-microsoft-com:vml" xmlns:wp14="http://schemas.microsoft.com/office/word/2010/wordprocessingDrawing" xmlns:wp="http://schemas.openxmlformats.org/drawingml/2006/wordprocessingDrawing" xmlns:w10="urn:schemas-microsoft-com:office:word" xmlns:w="http://schemas.openxmlformats.org/wordprocessingml/2006/main" xmlns:w14="http://schemas.microsoft.com/office/word/2010/wordml" xmlns:w15="http://schemas.microsoft.com/office/word/2012/wordml" xmlns:w16cid="http://schemas.microsoft.com/office/word/2016/wordml/cid" xmlns:w16se="http://schemas.microsoft.com/office/word/2015/wordml/symex" xmlns:wpg="http://schemas.microsoft.com/office/word/2010/wordprocessingGroup" xmlns:wpi="http://schemas.microsoft.com/office/word/2010/wordprocessingInk" xmlns:wne="http://schemas.microsoft.com/office/word/2006/wordml" xmlns:wps="http://schemas.microsoft.com/office/word/2010/wordprocessingShape" mc:Ignorable="w14 w15 w16se w16cid wp14">
   <w:footnote w:type="separator" w:id="-1">
     <w:p>
       <w:pPr>
@@ -4536,7 +5185,7 @@
 </file>
 
 <file path=word/styles.xml><?xml version="1.0" encoding="utf-8"?>
-<w:styles xmlns:mc="http://schemas.openxmlformats.org/markup-compatibility/2006" xmlns:r="http://schemas.openxmlformats.org/officeDocument/2006/relationships" xmlns:w="http://schemas.openxmlformats.org/wordprocessingml/2006/main" xmlns:w14="http://schemas.microsoft.com/office/word/2010/wordml" xmlns:w15="http://schemas.microsoft.com/office/word/2012/wordml" mc:Ignorable="w14 w15">
+<w:styles xmlns:mc="http://schemas.openxmlformats.org/markup-compatibility/2006" xmlns:r="http://schemas.openxmlformats.org/officeDocument/2006/relationships" xmlns:w="http://schemas.openxmlformats.org/wordprocessingml/2006/main" xmlns:w14="http://schemas.microsoft.com/office/word/2010/wordml" xmlns:w15="http://schemas.microsoft.com/office/word/2012/wordml" xmlns:w16cid="http://schemas.microsoft.com/office/word/2016/wordml/cid" xmlns:w16se="http://schemas.microsoft.com/office/word/2015/wordml/symex" mc:Ignorable="w14 w15 w16se w16cid">
   <w:docDefaults>
     <w:rPrDefault>
       <w:rPr>
@@ -4552,7 +5201,7 @@
       </w:pPr>
     </w:pPrDefault>
   </w:docDefaults>
-  <w:latentStyles w:defLockedState="0" w:defUIPriority="99" w:defSemiHidden="0" w:defUnhideWhenUsed="0" w:defQFormat="0" w:count="380">
+  <w:latentStyles w:defLockedState="0" w:defUIPriority="99" w:defSemiHidden="0" w:defUnhideWhenUsed="0" w:defQFormat="0" w:count="375">
     <w:lsdException w:name="Normal" w:uiPriority="0" w:qFormat="1"/>
     <w:lsdException w:name="heading 1" w:uiPriority="9" w:qFormat="1"/>
     <w:lsdException w:name="heading 2" w:semiHidden="1" w:uiPriority="9" w:unhideWhenUsed="1" w:qFormat="1"/>
@@ -4709,15 +5358,6 @@
     <w:lsdException w:name="Balloon Text" w:semiHidden="1" w:unhideWhenUsed="1"/>
     <w:lsdException w:name="Table Grid" w:uiPriority="59"/>
     <w:lsdException w:name="Table Theme" w:semiHidden="1" w:unhideWhenUsed="1"/>
-    <w:lsdException w:name="Note Level 1" w:semiHidden="1" w:unhideWhenUsed="1"/>
-    <w:lsdException w:name="Note Level 2" w:semiHidden="1" w:unhideWhenUsed="1"/>
-    <w:lsdException w:name="Note Level 3" w:semiHidden="1" w:unhideWhenUsed="1"/>
-    <w:lsdException w:name="Note Level 4" w:semiHidden="1" w:unhideWhenUsed="1"/>
-    <w:lsdException w:name="Note Level 5" w:semiHidden="1" w:unhideWhenUsed="1"/>
-    <w:lsdException w:name="Note Level 6" w:semiHidden="1" w:unhideWhenUsed="1"/>
-    <w:lsdException w:name="Note Level 7" w:semiHidden="1" w:unhideWhenUsed="1"/>
-    <w:lsdException w:name="Note Level 8" w:semiHidden="1" w:unhideWhenUsed="1"/>
-    <w:lsdException w:name="Note Level 9" w:semiHidden="1" w:unhideWhenUsed="1"/>
     <w:lsdException w:name="Placeholder Text" w:semiHidden="1"/>
     <w:lsdException w:name="No Spacing" w:uiPriority="1" w:qFormat="1"/>
     <w:lsdException w:name="Light Shading" w:uiPriority="60"/>
@@ -5055,7 +5695,6 @@
       <w:spacing w:after="0" w:line="240" w:lineRule="auto"/>
     </w:pPr>
     <w:tblPr>
-      <w:tblInd w:w="0" w:type="dxa"/>
       <w:tblBorders>
         <w:top w:val="single" w:sz="4" w:space="0" w:color="auto"/>
         <w:left w:val="single" w:sz="4" w:space="0" w:color="auto"/>
@@ -5064,12 +5703,6 @@
         <w:insideH w:val="single" w:sz="4" w:space="0" w:color="auto"/>
         <w:insideV w:val="single" w:sz="4" w:space="0" w:color="auto"/>
       </w:tblBorders>
-      <w:tblCellMar>
-        <w:top w:w="0" w:type="dxa"/>
-        <w:left w:w="108" w:type="dxa"/>
-        <w:bottom w:w="0" w:type="dxa"/>
-        <w:right w:w="108" w:type="dxa"/>
-      </w:tblCellMar>
     </w:tblPr>
   </w:style>
   <w:style w:type="paragraph" w:customStyle="1" w:styleId="Coptic">
@@ -5944,7 +6577,7 @@
 </file>
 
 <file path=customXml/itemProps1.xml><?xml version="1.0" encoding="utf-8"?>
-<ds:datastoreItem xmlns:ds="http://schemas.openxmlformats.org/officeDocument/2006/customXml" ds:itemID="{670BB9F0-244E-034B-B920-E8E8271FDCFD}">
+<ds:datastoreItem xmlns:ds="http://schemas.openxmlformats.org/officeDocument/2006/customXml" ds:itemID="{FF3F0FD7-7228-4630-89D7-9E126304C0E1}">
   <ds:schemaRefs>
     <ds:schemaRef ds:uri="http://schemas.openxmlformats.org/officeDocument/2006/bibliography"/>
   </ds:schemaRefs>

</xml_diff>